<commit_message>
Revised the project documentation
</commit_message>
<xml_diff>
--- a/docs/beatr.docx
+++ b/docs/beatr.docx
@@ -30,7 +30,6 @@
             <w:dataBinding w:prefixMappings="xmlns:ns0='http://schemas.openxmlformats.org/officeDocument/2006/extended-properties'" w:xpath="/ns0:Properties[1]/ns0:Company[1]" w:storeItemID="{6668398D-A668-4E3E-A5EB-62B293D839F1}"/>
             <w:text/>
           </w:sdtPr>
-          <w:sdtEndPr/>
           <w:sdtContent>
             <w:tc>
               <w:tcPr>
@@ -77,7 +76,6 @@
             <w:dataBinding w:prefixMappings="xmlns:ns0='http://schemas.openxmlformats.org/package/2006/metadata/core-properties' xmlns:ns1='http://purl.org/dc/elements/1.1/'" w:xpath="/ns0:coreProperties[1]/ns1:title[1]" w:storeItemID="{6C3C8BC8-F283-45AE-878A-BAB7291924A1}"/>
             <w:text/>
           </w:sdtPr>
-          <w:sdtEndPr/>
           <w:sdtContent>
             <w:tc>
               <w:tcPr>
@@ -133,7 +131,6 @@
             <w:dataBinding w:prefixMappings="xmlns:ns0='http://schemas.openxmlformats.org/package/2006/metadata/core-properties' xmlns:ns1='http://purl.org/dc/elements/1.1/'" w:xpath="/ns0:coreProperties[1]/ns1:subject[1]" w:storeItemID="{6C3C8BC8-F283-45AE-878A-BAB7291924A1}"/>
             <w:text/>
           </w:sdtPr>
-          <w:sdtEndPr/>
           <w:sdtContent>
             <w:tc>
               <w:tcPr>
@@ -167,7 +164,15 @@
                     <w:sz w:val="44"/>
                     <w:szCs w:val="44"/>
                   </w:rPr>
-                  <w:t xml:space="preserve">An android app for interactive, </w:t>
+                  <w:t>A</w:t>
+                </w:r>
+                <w:r>
+                  <w:rPr>
+                    <w:rFonts w:asciiTheme="majorHAnsi" w:eastAsiaTheme="majorEastAsia" w:hAnsiTheme="majorHAnsi" w:cstheme="majorBidi"/>
+                    <w:sz w:val="44"/>
+                    <w:szCs w:val="44"/>
+                  </w:rPr>
+                  <w:t xml:space="preserve">ndroid app for interactive, </w:t>
                 </w:r>
                 <w:proofErr w:type="spellStart"/>
                 <w:r>
@@ -185,7 +190,23 @@
                     <w:sz w:val="44"/>
                     <w:szCs w:val="44"/>
                   </w:rPr>
-                  <w:t xml:space="preserve"> music generation and creation</w:t>
+                  <w:t xml:space="preserve"> music </w:t>
+                </w:r>
+                <w:r>
+                  <w:rPr>
+                    <w:rFonts w:asciiTheme="majorHAnsi" w:eastAsiaTheme="majorEastAsia" w:hAnsiTheme="majorHAnsi" w:cstheme="majorBidi"/>
+                    <w:sz w:val="44"/>
+                    <w:szCs w:val="44"/>
+                  </w:rPr>
+                  <w:t>creation and composition</w:t>
+                </w:r>
+                <w:r>
+                  <w:rPr>
+                    <w:rFonts w:asciiTheme="majorHAnsi" w:eastAsiaTheme="majorEastAsia" w:hAnsiTheme="majorHAnsi" w:cstheme="majorBidi"/>
+                    <w:sz w:val="44"/>
+                    <w:szCs w:val="44"/>
+                  </w:rPr>
+                  <w:t>.</w:t>
                 </w:r>
                 <w:r>
                   <w:rPr>
@@ -237,7 +258,6 @@
             <w:dataBinding w:prefixMappings="xmlns:ns0='http://schemas.openxmlformats.org/package/2006/metadata/core-properties' xmlns:ns1='http://purl.org/dc/elements/1.1/'" w:xpath="/ns0:coreProperties[1]/ns1:creator[1]" w:storeItemID="{6C3C8BC8-F283-45AE-878A-BAB7291924A1}"/>
             <w:text/>
           </w:sdtPr>
-          <w:sdtEndPr/>
           <w:sdtContent>
             <w:tc>
               <w:tcPr>
@@ -283,14 +303,13 @@
               <w:docPart w:val="6FC666B32F9E4DADB4F82AE6CD1CFE4F"/>
             </w:placeholder>
             <w:dataBinding w:prefixMappings="xmlns:ns0='http://schemas.microsoft.com/office/2006/coverPageProps'" w:xpath="/ns0:CoverPageProperties[1]/ns0:PublishDate[1]" w:storeItemID="{55AF091B-3C7A-41E3-B477-F2FDAA23CFDA}"/>
-            <w:date w:fullDate="2012-06-24T00:00:00Z">
+            <w:date w:fullDate="2012-07-08T00:00:00Z">
               <w:dateFormat w:val="M/d/yyyy"/>
               <w:lid w:val="en-US"/>
               <w:storeMappedDataAs w:val="dateTime"/>
               <w:calendar w:val="gregorian"/>
             </w:date>
           </w:sdtPr>
-          <w:sdtEndPr/>
           <w:sdtContent>
             <w:tc>
               <w:tcPr>
@@ -311,7 +330,35 @@
                     <w:b/>
                     <w:bCs/>
                   </w:rPr>
-                  <w:t>6/24/2012</w:t>
+                  <w:t>7</w:t>
+                </w:r>
+                <w:r>
+                  <w:rPr>
+                    <w:b/>
+                    <w:bCs/>
+                  </w:rPr>
+                  <w:t>/</w:t>
+                </w:r>
+                <w:r>
+                  <w:rPr>
+                    <w:b/>
+                    <w:bCs/>
+                  </w:rPr>
+                  <w:t>8</w:t>
+                </w:r>
+                <w:r>
+                  <w:rPr>
+                    <w:b/>
+                    <w:bCs/>
+                  </w:rPr>
+                  <w:t>/2012</w:t>
+                </w:r>
+                <w:r>
+                  <w:rPr>
+                    <w:b/>
+                    <w:bCs/>
+                  </w:rPr>
+                  <w:t xml:space="preserve"> (MM/DD/YY)</w:t>
                 </w:r>
               </w:p>
             </w:tc>
@@ -341,7 +388,6 @@
             <w:dataBinding w:prefixMappings="xmlns:ns0='http://schemas.microsoft.com/office/2006/coverPageProps'" w:xpath="/ns0:CoverPageProperties[1]/ns0:Abstract[1]" w:storeItemID="{55AF091B-3C7A-41E3-B477-F2FDAA23CFDA}"/>
             <w:text/>
           </w:sdtPr>
-          <w:sdtEndPr/>
           <w:sdtContent>
             <w:tc>
               <w:tcPr>
@@ -377,6 +423,8 @@
           <w:szCs w:val="28"/>
         </w:rPr>
       </w:pPr>
+      <w:bookmarkStart w:id="0" w:name="_GoBack"/>
+      <w:bookmarkEnd w:id="0"/>
       <w:r>
         <w:rPr>
           <w:rFonts w:ascii="Arial" w:hAnsi="Arial" w:cs="Arial"/>
@@ -788,7 +836,7 @@
         <w:rPr>
           <w:noProof/>
         </w:rPr>
-        <w:t>4</w:t>
+        <w:t>5</w:t>
       </w:r>
       <w:r>
         <w:rPr>
@@ -848,7 +896,7 @@
         <w:rPr>
           <w:noProof/>
         </w:rPr>
-        <w:t>5</w:t>
+        <w:t>6</w:t>
       </w:r>
       <w:r>
         <w:rPr>
@@ -866,24 +914,9 @@
         <w:lastRenderedPageBreak/>
         <w:fldChar w:fldCharType="end"/>
       </w:r>
-      <w:bookmarkStart w:id="0" w:name="_Toc292879212"/>
+      <w:bookmarkStart w:id="1" w:name="_Toc292879212"/>
       <w:r>
         <w:t>Inledning</w:t>
-      </w:r>
-      <w:bookmarkEnd w:id="0"/>
-    </w:p>
-    <w:p>
-      <w:r>
-        <w:t xml:space="preserve">Jag har länge velat göra någon form av applikation för musikgenerering. Nu har jag bestämt mig för att </w:t>
-      </w:r>
-    </w:p>
-    <w:p>
-      <w:pPr>
-        <w:pStyle w:val="Heading1"/>
-      </w:pPr>
-      <w:bookmarkStart w:id="1" w:name="_Toc292879213"/>
-      <w:r>
-        <w:t>Bakgrund</w:t>
       </w:r>
       <w:bookmarkEnd w:id="1"/>
     </w:p>
@@ -897,28 +930,66 @@
       </w:r>
       <w:proofErr w:type="spellEnd"/>
       <w:r>
-        <w:t xml:space="preserve">, Google Play, finns för nuvarande bara ett par </w:t>
+        <w:t>, Google Play, finns för nuvarande bara ett par applikationer som låter användaren</w:t>
+      </w:r>
+      <w:r>
+        <w:t xml:space="preserve"> spela musik i realtid. </w:t>
       </w:r>
       <w:proofErr w:type="spellStart"/>
       <w:r>
-        <w:t>appar</w:t>
+        <w:t>Android</w:t>
       </w:r>
       <w:proofErr w:type="spellEnd"/>
       <w:r>
-        <w:t xml:space="preserve"> som låter användaren spela musik i realtid. </w:t>
+        <w:t xml:space="preserve"> har inget API för att spela upp ljud i realtid och det är därmed mycket komplicerat för oerfarna utvecklare att göra denna typ av program. Genom att se detta problem som en tillgång hoppas jag kunna få ut en applikation som </w:t>
       </w:r>
       <w:proofErr w:type="spellStart"/>
       <w:r>
-        <w:t>Androids</w:t>
+        <w:t>androidägare</w:t>
       </w:r>
       <w:proofErr w:type="spellEnd"/>
       <w:r>
-        <w:t xml:space="preserve"> har inget API för att spela upp </w:t>
-      </w:r>
-      <w:bookmarkStart w:id="2" w:name="_GoBack"/>
+        <w:t xml:space="preserve"> kan tycka är rolig att sitta och jamma med, i ett marknadssegment som är långt från mättat.</w:t>
+      </w:r>
+    </w:p>
+    <w:p>
+      <w:pPr>
+        <w:pStyle w:val="Heading1"/>
+      </w:pPr>
+      <w:bookmarkStart w:id="2" w:name="_Toc292879213"/>
+      <w:r>
+        <w:t>Bakgrund</w:t>
+      </w:r>
       <w:bookmarkEnd w:id="2"/>
     </w:p>
     <w:p>
+      <w:r>
+        <w:t xml:space="preserve">Jag har länge velat göra någon form av applikation för musikgenerering. </w:t>
+      </w:r>
+      <w:r>
+        <w:t xml:space="preserve">Jag har vänner som använder program för musikskapande på sina datorer. Det finns även enklare applikationer till de mobila </w:t>
+      </w:r>
+      <w:proofErr w:type="spellStart"/>
+      <w:r>
+        <w:t>plattformerna</w:t>
+      </w:r>
+      <w:proofErr w:type="spellEnd"/>
+      <w:r>
+        <w:t xml:space="preserve">, främst IOS. </w:t>
+      </w:r>
+      <w:r>
+        <w:t xml:space="preserve">När jag blev antagen till denna kursen såg jag möjligheten att äntligen få göra detta och samtidigt få betalt för det. Först hade jag tänkt skriva applikationen i C++ med hjälp av </w:t>
+      </w:r>
+      <w:proofErr w:type="spellStart"/>
+      <w:r>
+        <w:t>openFrameworks</w:t>
+      </w:r>
+      <w:proofErr w:type="spellEnd"/>
+      <w:r>
+        <w:t xml:space="preserve">. </w:t>
+      </w:r>
+    </w:p>
+    <w:p>
       <w:pPr>
         <w:pStyle w:val="Heading1"/>
       </w:pPr>
@@ -929,11 +1000,116 @@
       <w:bookmarkEnd w:id="3"/>
     </w:p>
     <w:p>
-      <w:pPr>
-        <w:rPr>
-          <w:i/>
-        </w:rPr>
-      </w:pPr>
+      <w:r>
+        <w:t xml:space="preserve">Applikationen är tänkt att fungera som en samling instrument som spelar samtidigt. Musiken man skriver ska helt och hållet spelas upp i realtid. Jag hittade efter ungefär en veckas letande ett </w:t>
+      </w:r>
+      <w:proofErr w:type="spellStart"/>
+      <w:r>
+        <w:t>bibleotek</w:t>
+      </w:r>
+      <w:proofErr w:type="spellEnd"/>
+      <w:r>
+        <w:t xml:space="preserve"> som är en software synthesizer, den kan alltså spela upp ljud direkt på telefonens ljudkort enligt data som skickas till </w:t>
+      </w:r>
+      <w:proofErr w:type="spellStart"/>
+      <w:r>
+        <w:t>bibleoteket</w:t>
+      </w:r>
+      <w:proofErr w:type="spellEnd"/>
+      <w:r>
+        <w:t xml:space="preserve">. Instrumenten är förinställda att fungera på vissa sätt, t.ex. vill jag ha med en trummaskin, en melodisk synt och någon slags </w:t>
+      </w:r>
+      <w:proofErr w:type="spellStart"/>
+      <w:r>
+        <w:t>bassynt</w:t>
+      </w:r>
+      <w:proofErr w:type="spellEnd"/>
+      <w:r>
+        <w:t>. Användaren väljer själv hur må</w:t>
+      </w:r>
+      <w:r>
+        <w:t xml:space="preserve">nga instrument som ska användas, och kan dessutom gå in i ett </w:t>
+      </w:r>
+      <w:proofErr w:type="spellStart"/>
+      <w:r>
+        <w:t>edit</w:t>
+      </w:r>
+      <w:proofErr w:type="spellEnd"/>
+      <w:r>
+        <w:t xml:space="preserve">-läge i varje enskild instrument och där </w:t>
+      </w:r>
+      <w:r>
+        <w:t>välja i vilken takt och vilka toner instrumentet ska spela.</w:t>
+      </w:r>
+      <w:r>
+        <w:t xml:space="preserve"> Instrumenten användaren har valt att inkludera syns i en lista, i den listan kan man justera volymen på instrumentet. Det är så användaren ska kunna styra vilka instrument som låter när, det finns alltså ingen </w:t>
+      </w:r>
+      <w:proofErr w:type="spellStart"/>
+      <w:r>
+        <w:t>timeline</w:t>
+      </w:r>
+      <w:proofErr w:type="spellEnd"/>
+      <w:r>
+        <w:t xml:space="preserve"> där man anger exakt när något ska spela. Detta tycker jag är ett kul sätt att skilja </w:t>
+      </w:r>
+      <w:proofErr w:type="spellStart"/>
+      <w:r>
+        <w:t>appen</w:t>
+      </w:r>
+      <w:proofErr w:type="spellEnd"/>
+      <w:r>
+        <w:t xml:space="preserve"> från andra mer seriösa musikredigeringsprogram. Det gör delvis att </w:t>
+      </w:r>
+      <w:proofErr w:type="spellStart"/>
+      <w:r>
+        <w:t>appen</w:t>
+      </w:r>
+      <w:proofErr w:type="spellEnd"/>
+      <w:r>
+        <w:t xml:space="preserve"> blir mer fokuserad på att spela live</w:t>
+      </w:r>
+      <w:r>
+        <w:t xml:space="preserve">, och gör att </w:t>
+      </w:r>
+      <w:proofErr w:type="spellStart"/>
+      <w:r>
+        <w:t>appen</w:t>
+      </w:r>
+      <w:proofErr w:type="spellEnd"/>
+      <w:r>
+        <w:t xml:space="preserve"> blir mer som ett </w:t>
+      </w:r>
+      <w:r>
+        <w:t xml:space="preserve">interaktivt </w:t>
+      </w:r>
+      <w:r>
+        <w:t xml:space="preserve">spel där användaren måste lyckas med </w:t>
+      </w:r>
+      <w:r>
+        <w:t>kompositionen</w:t>
+      </w:r>
+      <w:r>
+        <w:t xml:space="preserve"> i realtid.</w:t>
+      </w:r>
+      <w:r>
+        <w:t xml:space="preserve"> [Se </w:t>
+      </w:r>
+      <w:proofErr w:type="spellStart"/>
+      <w:r>
+        <w:t>beatr</w:t>
+      </w:r>
+      <w:proofErr w:type="spellEnd"/>
+      <w:r>
+        <w:t>/</w:t>
+      </w:r>
+      <w:proofErr w:type="spellStart"/>
+      <w:r>
+        <w:t>docs</w:t>
+      </w:r>
+      <w:proofErr w:type="spellEnd"/>
+      <w:r>
+        <w:t>/design/beatr.png]</w:t>
+      </w:r>
     </w:p>
     <w:p>
       <w:pPr>
@@ -943,18 +1119,362 @@
       <w:r>
         <w:t>Detaljerad beskrivning</w:t>
       </w:r>
+      <w:bookmarkStart w:id="5" w:name="_Toc292879216"/>
       <w:bookmarkEnd w:id="4"/>
+    </w:p>
+    <w:p>
+      <w:r>
+        <w:t xml:space="preserve">Applikationen använder sig för nuvarande av ett mycket enkelt ramverk för MVC-modellen. </w:t>
+      </w:r>
     </w:p>
     <w:p/>
     <w:p>
       <w:pPr>
+        <w:rPr>
+          <w:b/>
+          <w:sz w:val="26"/>
+          <w:szCs w:val="26"/>
+        </w:rPr>
+      </w:pPr>
+      <w:proofErr w:type="spellStart"/>
+      <w:r>
+        <w:rPr>
+          <w:b/>
+          <w:sz w:val="26"/>
+          <w:szCs w:val="26"/>
+        </w:rPr>
+        <w:t>aMVC</w:t>
+      </w:r>
+      <w:proofErr w:type="spellEnd"/>
+      <w:r>
+        <w:rPr>
+          <w:b/>
+          <w:sz w:val="26"/>
+          <w:szCs w:val="26"/>
+        </w:rPr>
+        <w:t>:</w:t>
+      </w:r>
+    </w:p>
+    <w:p>
+      <w:pPr>
+        <w:rPr>
+          <w:szCs w:val="24"/>
+        </w:rPr>
+      </w:pPr>
+      <w:r>
+        <w:rPr>
+          <w:szCs w:val="24"/>
+        </w:rPr>
+        <w:t xml:space="preserve">En vän har sammanställd detta MVC-ramverk som jag använder i min applikation. Det </w:t>
+      </w:r>
+      <w:r>
+        <w:rPr>
+          <w:szCs w:val="24"/>
+        </w:rPr>
+        <w:t xml:space="preserve">sätter controllern i centrum, controllern skapar </w:t>
+      </w:r>
+      <w:proofErr w:type="spellStart"/>
+      <w:r>
+        <w:rPr>
+          <w:szCs w:val="24"/>
+        </w:rPr>
+        <w:t>views</w:t>
+      </w:r>
+      <w:proofErr w:type="spellEnd"/>
+      <w:r>
+        <w:rPr>
+          <w:szCs w:val="24"/>
+        </w:rPr>
+        <w:t xml:space="preserve"> och </w:t>
+      </w:r>
+      <w:proofErr w:type="spellStart"/>
+      <w:r>
+        <w:rPr>
+          <w:szCs w:val="24"/>
+        </w:rPr>
+        <w:t>models</w:t>
+      </w:r>
+      <w:proofErr w:type="spellEnd"/>
+      <w:r>
+        <w:rPr>
+          <w:szCs w:val="24"/>
+        </w:rPr>
+        <w:t>.</w:t>
+      </w:r>
+    </w:p>
+    <w:p>
+      <w:pPr>
+        <w:rPr>
+          <w:szCs w:val="24"/>
+        </w:rPr>
+      </w:pPr>
+    </w:p>
+    <w:p>
+      <w:pPr>
+        <w:rPr>
+          <w:szCs w:val="24"/>
+        </w:rPr>
+      </w:pPr>
+      <w:proofErr w:type="spellStart"/>
+      <w:r>
+        <w:rPr>
+          <w:szCs w:val="24"/>
+        </w:rPr>
+        <w:t>Views</w:t>
+      </w:r>
+      <w:proofErr w:type="spellEnd"/>
+      <w:r>
+        <w:rPr>
+          <w:szCs w:val="24"/>
+        </w:rPr>
+        <w:t xml:space="preserve"> fungerar på så sätt att </w:t>
+      </w:r>
+      <w:r>
+        <w:rPr>
+          <w:szCs w:val="24"/>
+        </w:rPr>
+        <w:t xml:space="preserve">de är en samling som kan ta upp många andra </w:t>
+      </w:r>
+      <w:r>
+        <w:rPr>
+          <w:szCs w:val="24"/>
+        </w:rPr>
+        <w:t xml:space="preserve">nativa </w:t>
+      </w:r>
+      <w:proofErr w:type="spellStart"/>
+      <w:r>
+        <w:rPr>
+          <w:szCs w:val="24"/>
+        </w:rPr>
+        <w:t>android-</w:t>
+      </w:r>
+      <w:r>
+        <w:rPr>
+          <w:szCs w:val="24"/>
+        </w:rPr>
+        <w:t>views</w:t>
+      </w:r>
+      <w:proofErr w:type="spellEnd"/>
+      <w:r>
+        <w:rPr>
+          <w:szCs w:val="24"/>
+        </w:rPr>
+        <w:t xml:space="preserve"> i en </w:t>
+      </w:r>
+      <w:proofErr w:type="spellStart"/>
+      <w:r>
+        <w:rPr>
+          <w:szCs w:val="24"/>
+        </w:rPr>
+        <w:t>aMVC-View</w:t>
+      </w:r>
+      <w:proofErr w:type="spellEnd"/>
+      <w:r>
+        <w:rPr>
+          <w:szCs w:val="24"/>
+        </w:rPr>
+        <w:t>.</w:t>
+      </w:r>
+      <w:r>
+        <w:rPr>
+          <w:szCs w:val="24"/>
+        </w:rPr>
+        <w:t xml:space="preserve"> Detta för att man ibland i </w:t>
+      </w:r>
+      <w:proofErr w:type="spellStart"/>
+      <w:r>
+        <w:rPr>
+          <w:szCs w:val="24"/>
+        </w:rPr>
+        <w:t>android</w:t>
+      </w:r>
+      <w:proofErr w:type="spellEnd"/>
+      <w:r>
+        <w:rPr>
+          <w:szCs w:val="24"/>
+        </w:rPr>
+        <w:t xml:space="preserve"> behöver kunna </w:t>
+      </w:r>
+      <w:proofErr w:type="spellStart"/>
+      <w:r>
+        <w:rPr>
+          <w:szCs w:val="24"/>
+        </w:rPr>
+        <w:t>nestla</w:t>
+      </w:r>
+      <w:proofErr w:type="spellEnd"/>
+      <w:r>
+        <w:rPr>
+          <w:szCs w:val="24"/>
+        </w:rPr>
+        <w:t xml:space="preserve"> </w:t>
+      </w:r>
+      <w:proofErr w:type="spellStart"/>
+      <w:r>
+        <w:rPr>
+          <w:szCs w:val="24"/>
+        </w:rPr>
+        <w:t>views</w:t>
+      </w:r>
+      <w:proofErr w:type="spellEnd"/>
+      <w:r>
+        <w:rPr>
+          <w:szCs w:val="24"/>
+        </w:rPr>
+        <w:t xml:space="preserve"> i varandra för att uppnå vissa utseenden, och det skulle vara mycket opraktiskt att behöva ha en </w:t>
+      </w:r>
+      <w:proofErr w:type="spellStart"/>
+      <w:r>
+        <w:rPr>
+          <w:szCs w:val="24"/>
+        </w:rPr>
+        <w:t>View</w:t>
+      </w:r>
+      <w:proofErr w:type="spellEnd"/>
+      <w:r>
+        <w:rPr>
+          <w:szCs w:val="24"/>
+        </w:rPr>
+        <w:t xml:space="preserve"> för varje Layout i </w:t>
+      </w:r>
+      <w:proofErr w:type="spellStart"/>
+      <w:r>
+        <w:rPr>
+          <w:szCs w:val="24"/>
+        </w:rPr>
+        <w:t>appen</w:t>
+      </w:r>
+      <w:proofErr w:type="spellEnd"/>
+      <w:r>
+        <w:rPr>
+          <w:szCs w:val="24"/>
+        </w:rPr>
+        <w:t xml:space="preserve"> t.ex.</w:t>
+      </w:r>
+    </w:p>
+    <w:p>
+      <w:pPr>
+        <w:rPr>
+          <w:szCs w:val="24"/>
+        </w:rPr>
+      </w:pPr>
+    </w:p>
+    <w:p>
+      <w:pPr>
+        <w:rPr>
+          <w:szCs w:val="24"/>
+        </w:rPr>
+      </w:pPr>
+      <w:proofErr w:type="spellStart"/>
+      <w:r>
+        <w:rPr>
+          <w:szCs w:val="24"/>
+        </w:rPr>
+        <w:t>Model</w:t>
+      </w:r>
+      <w:proofErr w:type="spellEnd"/>
+      <w:r>
+        <w:rPr>
+          <w:szCs w:val="24"/>
+        </w:rPr>
+        <w:t xml:space="preserve"> håller som vanligt på data som presenteras i vyn. </w:t>
+      </w:r>
+    </w:p>
+    <w:p>
+      <w:pPr>
+        <w:rPr>
+          <w:b/>
+          <w:sz w:val="26"/>
+          <w:szCs w:val="26"/>
+        </w:rPr>
+      </w:pPr>
+    </w:p>
+    <w:p>
+      <w:pPr>
+        <w:rPr>
+          <w:b/>
+          <w:sz w:val="26"/>
+          <w:szCs w:val="26"/>
+        </w:rPr>
+      </w:pPr>
+      <w:r>
+        <w:rPr>
+          <w:b/>
+          <w:sz w:val="26"/>
+          <w:szCs w:val="26"/>
+        </w:rPr>
+        <w:t>Pure Data:</w:t>
+      </w:r>
+    </w:p>
+    <w:p>
+      <w:pPr>
+        <w:rPr>
+          <w:szCs w:val="24"/>
+        </w:rPr>
+      </w:pPr>
+      <w:r>
+        <w:rPr>
+          <w:szCs w:val="24"/>
+        </w:rPr>
+        <w:t>Pure Data är en software synthesizer som finns tillgänglig i</w:t>
+      </w:r>
+      <w:r>
+        <w:rPr>
+          <w:szCs w:val="24"/>
+        </w:rPr>
+        <w:t xml:space="preserve"> många olika plattforma</w:t>
+      </w:r>
+      <w:r>
+        <w:rPr>
+          <w:szCs w:val="24"/>
+        </w:rPr>
+        <w:t xml:space="preserve">r. </w:t>
+      </w:r>
+      <w:r>
+        <w:rPr>
+          <w:szCs w:val="24"/>
+        </w:rPr>
+        <w:t>Den finns även</w:t>
+      </w:r>
+      <w:r>
+        <w:rPr>
+          <w:szCs w:val="24"/>
+        </w:rPr>
+        <w:t xml:space="preserve"> portad till </w:t>
+      </w:r>
+      <w:proofErr w:type="spellStart"/>
+      <w:r>
+        <w:rPr>
+          <w:szCs w:val="24"/>
+        </w:rPr>
+        <w:t>androidplattformen</w:t>
+      </w:r>
+      <w:proofErr w:type="spellEnd"/>
+      <w:r>
+        <w:rPr>
+          <w:szCs w:val="24"/>
+        </w:rPr>
+        <w:t xml:space="preserve"> och det är alltså denna jag kommer använda. Man </w:t>
+      </w:r>
+      <w:r>
+        <w:rPr>
+          <w:szCs w:val="24"/>
+        </w:rPr>
+        <w:lastRenderedPageBreak/>
+        <w:t>kan skapa instrument med "grafisk programmering" och sedan använda dessa instrument, och ändra parametrar i realtid för att kunna få en interaktiv upplevelse.</w:t>
+      </w:r>
+    </w:p>
+    <w:p/>
+    <w:p>
+      <w:pPr>
         <w:pStyle w:val="Heading1"/>
       </w:pPr>
-      <w:bookmarkStart w:id="5" w:name="_Toc292879216"/>
+      <w:proofErr w:type="gramStart"/>
       <w:r>
         <w:t>Slutsats / Resultat</w:t>
       </w:r>
       <w:bookmarkEnd w:id="5"/>
+      <w:proofErr w:type="gramEnd"/>
     </w:p>
     <w:p/>
     <w:p>
@@ -1104,7 +1624,7 @@
         <w:rStyle w:val="PageNumber"/>
         <w:noProof/>
       </w:rPr>
-      <w:t>4</w:t>
+      <w:t>6</w:t>
     </w:r>
     <w:r>
       <w:rPr>
@@ -2606,14 +3126,14 @@
     <w:charset w:val="00"/>
     <w:family w:val="auto"/>
     <w:pitch w:val="variable"/>
-    <w:sig w:usb0="00000003" w:usb1="00000000" w:usb2="00000000" w:usb3="00000000" w:csb0="00000001" w:csb1="00000000"/>
+    <w:sig w:usb0="E0002AFF" w:usb1="C0007841" w:usb2="00000009" w:usb3="00000000" w:csb0="000001FF" w:csb1="00000000"/>
   </w:font>
   <w:font w:name="Courier New">
     <w:panose1 w:val="02070309020205020404"/>
     <w:charset w:val="00"/>
     <w:family w:val="auto"/>
     <w:pitch w:val="variable"/>
-    <w:sig w:usb0="00000003" w:usb1="00000000" w:usb2="00000000" w:usb3="00000000" w:csb0="00000001" w:csb1="00000000"/>
+    <w:sig w:usb0="E0002AFF" w:usb1="C0007843" w:usb2="00000009" w:usb3="00000000" w:csb0="000001FF" w:csb1="00000000"/>
   </w:font>
   <w:font w:name="Wingdings">
     <w:panose1 w:val="05000000000000000000"/>
@@ -2627,21 +3147,19 @@
     <w:charset w:val="00"/>
     <w:family w:val="auto"/>
     <w:pitch w:val="variable"/>
-    <w:sig w:usb0="00000003" w:usb1="00000000" w:usb2="00000000" w:usb3="00000000" w:csb0="00000001" w:csb1="00000000"/>
+    <w:sig w:usb0="E0002AFF" w:usb1="C0007843" w:usb2="00000009" w:usb3="00000000" w:csb0="000001FF" w:csb1="00000000"/>
   </w:font>
   <w:font w:name="Calibri">
     <w:panose1 w:val="020F0502020204030204"/>
     <w:charset w:val="00"/>
     <w:family w:val="auto"/>
     <w:pitch w:val="variable"/>
-    <w:sig w:usb0="00000003" w:usb1="00000000" w:usb2="00000000" w:usb3="00000000" w:csb0="00000001" w:csb1="00000000"/>
+    <w:sig w:usb0="E10002FF" w:usb1="4000ACFF" w:usb2="00000009" w:usb3="00000000" w:csb0="0000019F" w:csb1="00000000"/>
   </w:font>
   <w:font w:name="ＭＳ 明朝">
-    <w:panose1 w:val="00000000000000000000"/>
-    <w:charset w:val="80"/>
-    <w:family w:val="roman"/>
-    <w:notTrueType/>
-    <w:pitch w:val="fixed"/>
+    <w:charset w:val="4E"/>
+    <w:family w:val="auto"/>
+    <w:pitch w:val="variable"/>
     <w:sig w:usb0="00000001" w:usb1="08070000" w:usb2="00000010" w:usb3="00000000" w:csb0="00020000" w:csb1="00000000"/>
   </w:font>
   <w:font w:name="Tahoma">
@@ -2656,14 +3174,12 @@
     <w:charset w:val="00"/>
     <w:family w:val="auto"/>
     <w:pitch w:val="variable"/>
-    <w:sig w:usb0="00000003" w:usb1="00000000" w:usb2="00000000" w:usb3="00000000" w:csb0="00000001" w:csb1="00000000"/>
+    <w:sig w:usb0="E00002FF" w:usb1="400004FF" w:usb2="00000000" w:usb3="00000000" w:csb0="0000019F" w:csb1="00000000"/>
   </w:font>
   <w:font w:name="ＭＳ ゴシック">
-    <w:panose1 w:val="00000000000000000000"/>
-    <w:charset w:val="80"/>
-    <w:family w:val="modern"/>
-    <w:notTrueType/>
-    <w:pitch w:val="fixed"/>
+    <w:charset w:val="4E"/>
+    <w:family w:val="auto"/>
+    <w:pitch w:val="variable"/>
     <w:sig w:usb0="00000001" w:usb1="08070000" w:usb2="00000010" w:usb3="00000000" w:csb0="00020000" w:csb1="00000000"/>
   </w:font>
 </w:fonts>
@@ -2685,6 +3201,7 @@
     <w:rsid w:val="00610FE5"/>
     <w:rsid w:val="00796AAE"/>
     <w:rsid w:val="00AA71F6"/>
+    <w:rsid w:val="00AC3640"/>
   </w:rsids>
   <m:mathPr>
     <m:mathFont m:val="Cambria Math"/>
@@ -3407,7 +3924,7 @@
 
 <file path=customXml/item1.xml><?xml version="1.0" encoding="utf-8"?>
 <CoverPageProperties xmlns="http://schemas.microsoft.com/office/2006/coverPageProps">
-  <PublishDate>2012-06-24T00:00:00</PublishDate>
+  <PublishDate>2012-07-08T00:00:00</PublishDate>
   <Abstract>(Abstract)</Abstract>
   <CompanyAddress/>
   <CompanyPhone/>

</xml_diff>

<commit_message>
Deleted duplicated font file, removed circular dependencies
</commit_message>
<xml_diff>
--- a/docs/beatr.docx
+++ b/docs/beatr.docx
@@ -95,7 +95,6 @@
                     <w:szCs w:val="80"/>
                   </w:rPr>
                 </w:pPr>
-                <w:proofErr w:type="spellStart"/>
                 <w:r>
                   <w:rPr>
                     <w:rFonts w:asciiTheme="majorHAnsi" w:eastAsiaTheme="majorEastAsia" w:hAnsiTheme="majorHAnsi" w:cstheme="majorBidi"/>
@@ -105,7 +104,6 @@
                   </w:rPr>
                   <w:t>beatr</w:t>
                 </w:r>
-                <w:proofErr w:type="spellEnd"/>
               </w:p>
             </w:tc>
           </w:sdtContent>
@@ -116,48 +114,48 @@
           <w:trHeight w:val="720"/>
           <w:jc w:val="center"/>
         </w:trPr>
-        <w:sdt>
-          <w:sdtPr>
-            <w:rPr>
-              <w:rFonts w:asciiTheme="majorHAnsi" w:eastAsiaTheme="majorEastAsia" w:hAnsiTheme="majorHAnsi" w:cstheme="majorBidi"/>
-              <w:sz w:val="44"/>
-              <w:szCs w:val="44"/>
-            </w:rPr>
-            <w:alias w:val="Subtitle"/>
-            <w:id w:val="15524255"/>
-            <w:placeholder>
-              <w:docPart w:val="AD71D4775C8349098E1939FC3193E0ED"/>
-            </w:placeholder>
-            <w:dataBinding w:prefixMappings="xmlns:ns0='http://schemas.openxmlformats.org/package/2006/metadata/core-properties' xmlns:ns1='http://purl.org/dc/elements/1.1/'" w:xpath="/ns0:coreProperties[1]/ns1:subject[1]" w:storeItemID="{6C3C8BC8-F283-45AE-878A-BAB7291924A1}"/>
-            <w:text/>
-          </w:sdtPr>
-          <w:sdtContent>
-            <w:tc>
-              <w:tcPr>
-                <w:tcW w:w="5000" w:type="pct"/>
-                <w:tcBorders>
-                  <w:top w:val="single" w:sz="4" w:space="0" w:color="4F81BD" w:themeColor="accent1"/>
-                </w:tcBorders>
-                <w:vAlign w:val="center"/>
-              </w:tcPr>
-              <w:p>
-                <w:pPr>
-                  <w:pStyle w:val="NoSpacing"/>
-                  <w:jc w:val="center"/>
-                  <w:rPr>
-                    <w:rFonts w:asciiTheme="majorHAnsi" w:eastAsiaTheme="majorEastAsia" w:hAnsiTheme="majorHAnsi" w:cstheme="majorBidi"/>
-                    <w:sz w:val="44"/>
-                    <w:szCs w:val="44"/>
-                  </w:rPr>
-                </w:pPr>
-                <w:r>
-                  <w:rPr>
-                    <w:rFonts w:asciiTheme="majorHAnsi" w:eastAsiaTheme="majorEastAsia" w:hAnsiTheme="majorHAnsi" w:cstheme="majorBidi"/>
-                    <w:sz w:val="44"/>
-                    <w:szCs w:val="44"/>
-                  </w:rPr>
-                  <w:t>(</w:t>
-                </w:r>
+        <w:tc>
+          <w:tcPr>
+            <w:tcW w:w="5000" w:type="pct"/>
+            <w:tcBorders>
+              <w:top w:val="single" w:sz="4" w:space="0" w:color="4F81BD" w:themeColor="accent1"/>
+            </w:tcBorders>
+            <w:vAlign w:val="center"/>
+          </w:tcPr>
+          <w:p>
+            <w:pPr>
+              <w:pStyle w:val="NoSpacing"/>
+              <w:jc w:val="center"/>
+              <w:rPr>
+                <w:rFonts w:asciiTheme="majorHAnsi" w:eastAsiaTheme="majorEastAsia" w:hAnsiTheme="majorHAnsi" w:cstheme="majorBidi"/>
+                <w:sz w:val="44"/>
+                <w:szCs w:val="44"/>
+              </w:rPr>
+            </w:pPr>
+            <w:r>
+              <w:rPr>
+                <w:rFonts w:asciiTheme="majorHAnsi" w:eastAsiaTheme="majorEastAsia" w:hAnsiTheme="majorHAnsi" w:cstheme="majorBidi"/>
+                <w:sz w:val="44"/>
+                <w:szCs w:val="44"/>
+              </w:rPr>
+              <w:t xml:space="preserve">Real time, interactive </w:t>
+            </w:r>
+            <w:sdt>
+              <w:sdtPr>
+                <w:rPr>
+                  <w:rFonts w:asciiTheme="majorHAnsi" w:eastAsiaTheme="majorEastAsia" w:hAnsiTheme="majorHAnsi" w:cstheme="majorBidi"/>
+                  <w:sz w:val="44"/>
+                  <w:szCs w:val="44"/>
+                </w:rPr>
+                <w:alias w:val="Subtitle"/>
+                <w:id w:val="15524255"/>
+                <w:placeholder>
+                  <w:docPart w:val="AD71D4775C8349098E1939FC3193E0ED"/>
+                </w:placeholder>
+                <w:dataBinding w:prefixMappings="xmlns:ns0='http://schemas.openxmlformats.org/package/2006/metadata/core-properties' xmlns:ns1='http://purl.org/dc/elements/1.1/'" w:xpath="/ns0:coreProperties[1]/ns1:subject[1]" w:storeItemID="{6C3C8BC8-F283-45AE-878A-BAB7291924A1}"/>
+                <w:text/>
+              </w:sdtPr>
+              <w:sdtContent>
                 <w:r>
                   <w:rPr>
                     <w:rFonts w:asciiTheme="majorHAnsi" w:eastAsiaTheme="majorEastAsia" w:hAnsiTheme="majorHAnsi" w:cstheme="majorBidi"/>
@@ -172,25 +170,7 @@
                     <w:sz w:val="44"/>
                     <w:szCs w:val="44"/>
                   </w:rPr>
-                  <w:t xml:space="preserve">ndroid app for interactive, </w:t>
-                </w:r>
-                <w:proofErr w:type="spellStart"/>
-                <w:r>
-                  <w:rPr>
-                    <w:rFonts w:asciiTheme="majorHAnsi" w:eastAsiaTheme="majorEastAsia" w:hAnsiTheme="majorHAnsi" w:cstheme="majorBidi"/>
-                    <w:sz w:val="44"/>
-                    <w:szCs w:val="44"/>
-                  </w:rPr>
-                  <w:t>reatime</w:t>
-                </w:r>
-                <w:proofErr w:type="spellEnd"/>
-                <w:r>
-                  <w:rPr>
-                    <w:rFonts w:asciiTheme="majorHAnsi" w:eastAsiaTheme="majorEastAsia" w:hAnsiTheme="majorHAnsi" w:cstheme="majorBidi"/>
-                    <w:sz w:val="44"/>
-                    <w:szCs w:val="44"/>
-                  </w:rPr>
-                  <w:t xml:space="preserve"> music </w:t>
+                  <w:t xml:space="preserve">ndroid app for </w:t>
                 </w:r>
                 <w:r>
                   <w:rPr>
@@ -198,7 +178,15 @@
                     <w:sz w:val="44"/>
                     <w:szCs w:val="44"/>
                   </w:rPr>
-                  <w:t>creation and composition</w:t>
+                  <w:t>creation and composition of electronic</w:t>
+                </w:r>
+                <w:r>
+                  <w:rPr>
+                    <w:rFonts w:asciiTheme="majorHAnsi" w:eastAsiaTheme="majorEastAsia" w:hAnsiTheme="majorHAnsi" w:cstheme="majorBidi"/>
+                    <w:sz w:val="44"/>
+                    <w:szCs w:val="44"/>
+                  </w:rPr>
+                  <w:t xml:space="preserve"> music</w:t>
                 </w:r>
                 <w:r>
                   <w:rPr>
@@ -208,18 +196,10 @@
                   </w:rPr>
                   <w:t>.</w:t>
                 </w:r>
-                <w:r>
-                  <w:rPr>
-                    <w:rFonts w:asciiTheme="majorHAnsi" w:eastAsiaTheme="majorEastAsia" w:hAnsiTheme="majorHAnsi" w:cstheme="majorBidi"/>
-                    <w:sz w:val="44"/>
-                    <w:szCs w:val="44"/>
-                  </w:rPr>
-                  <w:t>)</w:t>
-                </w:r>
-              </w:p>
-            </w:tc>
-          </w:sdtContent>
-        </w:sdt>
+              </w:sdtContent>
+            </w:sdt>
+          </w:p>
+        </w:tc>
       </w:tr>
       <w:tr>
         <w:trPr>
@@ -303,7 +283,7 @@
               <w:docPart w:val="6FC666B32F9E4DADB4F82AE6CD1CFE4F"/>
             </w:placeholder>
             <w:dataBinding w:prefixMappings="xmlns:ns0='http://schemas.microsoft.com/office/2006/coverPageProps'" w:xpath="/ns0:CoverPageProperties[1]/ns0:PublishDate[1]" w:storeItemID="{55AF091B-3C7A-41E3-B477-F2FDAA23CFDA}"/>
-            <w:date w:fullDate="2012-07-08T00:00:00Z">
+            <w:date w:fullDate="2012-08-03T00:00:00Z">
               <w:dateFormat w:val="M/d/yyyy"/>
               <w:lid w:val="en-US"/>
               <w:storeMappedDataAs w:val="dateTime"/>
@@ -330,35 +310,7 @@
                     <w:b/>
                     <w:bCs/>
                   </w:rPr>
-                  <w:t>7</w:t>
-                </w:r>
-                <w:r>
-                  <w:rPr>
-                    <w:b/>
-                    <w:bCs/>
-                  </w:rPr>
-                  <w:t>/</w:t>
-                </w:r>
-                <w:r>
-                  <w:rPr>
-                    <w:b/>
-                    <w:bCs/>
-                  </w:rPr>
-                  <w:t>8</w:t>
-                </w:r>
-                <w:r>
-                  <w:rPr>
-                    <w:b/>
-                    <w:bCs/>
-                  </w:rPr>
-                  <w:t>/2012</w:t>
-                </w:r>
-                <w:r>
-                  <w:rPr>
-                    <w:b/>
-                    <w:bCs/>
-                  </w:rPr>
-                  <w:t xml:space="preserve"> (MM/DD/YY)</w:t>
+                  <w:t>8/3/2012</w:t>
                 </w:r>
               </w:p>
             </w:tc>
@@ -368,9 +320,16 @@
     </w:tbl>
     <w:p/>
     <w:p/>
+    <w:p>
+      <w:pPr>
+        <w:rPr>
+          <w:lang w:val="en-US"/>
+        </w:rPr>
+      </w:pPr>
+    </w:p>
     <w:tbl>
       <w:tblPr>
-        <w:tblpPr w:leftFromText="187" w:rightFromText="187" w:horzAnchor="margin" w:tblpXSpec="center" w:tblpYSpec="bottom"/>
+        <w:tblpPr w:leftFromText="187" w:rightFromText="187" w:vertAnchor="page" w:horzAnchor="page" w:tblpX="1449" w:tblpY="15241"/>
         <w:tblW w:w="5000" w:type="pct"/>
         <w:tblLook w:val="04A0" w:firstRow="1" w:lastRow="0" w:firstColumn="1" w:lastColumn="0" w:noHBand="0" w:noVBand="1"/>
       </w:tblPr>
@@ -378,42 +337,28 @@
         <w:gridCol w:w="9288"/>
       </w:tblGrid>
       <w:tr>
-        <w:sdt>
-          <w:sdtPr>
-            <w:alias w:val="Abstract"/>
-            <w:id w:val="8276291"/>
-            <w:placeholder>
-              <w:docPart w:val="3ED4C85986C548E895CD5DD1D7DF04B9"/>
-            </w:placeholder>
-            <w:dataBinding w:prefixMappings="xmlns:ns0='http://schemas.microsoft.com/office/2006/coverPageProps'" w:xpath="/ns0:CoverPageProperties[1]/ns0:Abstract[1]" w:storeItemID="{55AF091B-3C7A-41E3-B477-F2FDAA23CFDA}"/>
-            <w:text/>
-          </w:sdtPr>
-          <w:sdtContent>
-            <w:tc>
-              <w:tcPr>
-                <w:tcW w:w="5000" w:type="pct"/>
-              </w:tcPr>
-              <w:p>
-                <w:pPr>
-                  <w:pStyle w:val="NoSpacing"/>
-                  <w:jc w:val="center"/>
-                </w:pPr>
-                <w:r>
-                  <w:t>(Abstract)</w:t>
-                </w:r>
-              </w:p>
-            </w:tc>
-          </w:sdtContent>
-        </w:sdt>
+        <w:tc>
+          <w:tcPr>
+            <w:tcW w:w="5000" w:type="pct"/>
+          </w:tcPr>
+          <w:p>
+            <w:pPr>
+              <w:pStyle w:val="NoSpacing"/>
+              <w:jc w:val="center"/>
+            </w:pPr>
+            <w:r>
+              <w:t xml:space="preserve">This document contains technical and </w:t>
+            </w:r>
+            <w:r>
+              <w:t xml:space="preserve"> </w:t>
+            </w:r>
+            <w:r>
+              <w:t>information about the beatr project.</w:t>
+            </w:r>
+          </w:p>
+        </w:tc>
       </w:tr>
     </w:tbl>
-    <w:p>
-      <w:pPr>
-        <w:rPr>
-          <w:lang w:val="en-US"/>
-        </w:rPr>
-      </w:pPr>
-    </w:p>
     <w:p>
       <w:pPr>
         <w:rPr>
@@ -423,8 +368,6 @@
           <w:szCs w:val="28"/>
         </w:rPr>
       </w:pPr>
-      <w:bookmarkStart w:id="0" w:name="_GoBack"/>
-      <w:bookmarkEnd w:id="0"/>
       <w:r>
         <w:rPr>
           <w:rFonts w:ascii="Arial" w:hAnsi="Arial" w:cs="Arial"/>
@@ -441,30 +384,19 @@
           <w:b/>
           <w:sz w:val="28"/>
           <w:szCs w:val="28"/>
-          <w:lang w:val="en-US"/>
         </w:rPr>
         <w:lastRenderedPageBreak/>
-        <w:br w:type="page"/>
-      </w:r>
-      <w:r>
+        <w:t>Index</w:t>
+      </w:r>
+    </w:p>
+    <w:p>
+      <w:pPr>
         <w:rPr>
           <w:rFonts w:ascii="Arial" w:hAnsi="Arial" w:cs="Arial"/>
           <w:b/>
           <w:sz w:val="28"/>
           <w:szCs w:val="28"/>
         </w:rPr>
-        <w:lastRenderedPageBreak/>
-        <w:t>Innehållsförteckning</w:t>
-      </w:r>
-    </w:p>
-    <w:p>
-      <w:pPr>
-        <w:rPr>
-          <w:rFonts w:ascii="Arial" w:hAnsi="Arial" w:cs="Arial"/>
-          <w:b/>
-          <w:sz w:val="28"/>
-          <w:szCs w:val="28"/>
-        </w:rPr>
       </w:pPr>
     </w:p>
     <w:p>
@@ -501,7 +433,7 @@
         <w:rPr>
           <w:noProof/>
         </w:rPr>
-        <w:t>Inledning</w:t>
+        <w:t>Introduction</w:t>
       </w:r>
       <w:r>
         <w:rPr>
@@ -561,7 +493,7 @@
         <w:rPr>
           <w:noProof/>
         </w:rPr>
-        <w:t>Bakgrund</w:t>
+        <w:t>Background</w:t>
       </w:r>
       <w:r>
         <w:rPr>
@@ -621,7 +553,7 @@
         <w:rPr>
           <w:noProof/>
         </w:rPr>
-        <w:t>Översikt</w:t>
+        <w:t>Overview</w:t>
       </w:r>
       <w:r>
         <w:rPr>
@@ -681,7 +613,7 @@
         <w:rPr>
           <w:noProof/>
         </w:rPr>
-        <w:t>Detaljerad beskrivning</w:t>
+        <w:t>Detailed description</w:t>
       </w:r>
       <w:r>
         <w:rPr>
@@ -741,7 +673,25 @@
         <w:rPr>
           <w:noProof/>
         </w:rPr>
-        <w:t>Slutsats / Resultat</w:t>
+        <w:t>Conclusion</w:t>
+      </w:r>
+      <w:r>
+        <w:rPr>
+          <w:noProof/>
+        </w:rPr>
+        <w:t>s</w:t>
+      </w:r>
+      <w:r>
+        <w:rPr>
+          <w:noProof/>
+        </w:rPr>
+        <w:t>/</w:t>
+      </w:r>
+      <w:r>
+        <w:rPr>
+          <w:noProof/>
+        </w:rPr>
+        <w:t>result</w:t>
       </w:r>
       <w:r>
         <w:rPr>
@@ -801,7 +751,7 @@
         <w:rPr>
           <w:noProof/>
         </w:rPr>
-        <w:t>Referenslista</w:t>
+        <w:t>list of references</w:t>
       </w:r>
       <w:r>
         <w:rPr>
@@ -861,7 +811,7 @@
         <w:rPr>
           <w:noProof/>
         </w:rPr>
-        <w:t>Bilagor</w:t>
+        <w:t>attachments</w:t>
       </w:r>
       <w:r>
         <w:rPr>
@@ -914,170 +864,330 @@
         <w:lastRenderedPageBreak/>
         <w:fldChar w:fldCharType="end"/>
       </w:r>
-      <w:bookmarkStart w:id="1" w:name="_Toc292879212"/>
-      <w:r>
-        <w:t>Inledning</w:t>
-      </w:r>
-      <w:bookmarkEnd w:id="1"/>
-    </w:p>
-    <w:p>
-      <w:r>
-        <w:t xml:space="preserve">I marknaden för </w:t>
-      </w:r>
-      <w:proofErr w:type="spellStart"/>
-      <w:r>
-        <w:t>androidapplikationer</w:t>
-      </w:r>
-      <w:proofErr w:type="spellEnd"/>
-      <w:r>
-        <w:t>, Google Play, finns för nuvarande bara ett par applikationer som låter användaren</w:t>
-      </w:r>
-      <w:r>
-        <w:t xml:space="preserve"> spela musik i realtid. </w:t>
-      </w:r>
-      <w:proofErr w:type="spellStart"/>
-      <w:r>
-        <w:t>Android</w:t>
-      </w:r>
-      <w:proofErr w:type="spellEnd"/>
-      <w:r>
-        <w:t xml:space="preserve"> har inget API för att spela upp ljud i realtid och det är därmed mycket komplicerat för oerfarna utvecklare att göra denna typ av program. Genom att se detta problem som en tillgång hoppas jag kunna få ut en applikation som </w:t>
-      </w:r>
-      <w:proofErr w:type="spellStart"/>
-      <w:r>
-        <w:t>androidägare</w:t>
-      </w:r>
-      <w:proofErr w:type="spellEnd"/>
-      <w:r>
-        <w:t xml:space="preserve"> kan tycka är rolig att sitta och jamma med, i ett marknadssegment som är långt från mättat.</w:t>
-      </w:r>
-    </w:p>
+      <w:r>
+        <w:t>Introduction</w:t>
+      </w:r>
+    </w:p>
+    <w:p/>
+    <w:p>
+      <w:r>
+        <w:t>I have been interested in creating some kind of program for music generation for a long time. My personal background is as a professional Actionscript developer, so I am used to program user interfaces.</w:t>
+      </w:r>
+      <w:r>
+        <w:t xml:space="preserve"> Then I have studied java at school in many courses. I had not touched sound programming at all, so </w:t>
+      </w:r>
+      <w:r>
+        <w:t>I realized early on that I would not have time to create the actual sound generating code myself. I needed to find a software synthesizer that would already work on the platform of choice.</w:t>
+      </w:r>
+      <w:bookmarkStart w:id="0" w:name="_GoBack"/>
+      <w:bookmarkEnd w:id="0"/>
+    </w:p>
+    <w:p/>
+    <w:p>
+      <w:r>
+        <w:t>----</w:t>
+      </w:r>
+    </w:p>
+    <w:p/>
+    <w:p>
+      <w:r>
+        <w:t>For a long time, Google has done nothing at all to satisfy the developers community's desire to gain control of the sound card</w:t>
+      </w:r>
+      <w:r>
+        <w:t xml:space="preserve"> though the SDK</w:t>
+      </w:r>
+      <w:r>
+        <w:t>. In 2010, Google embedded a library called SoniVox Jetcreator to make it easier t</w:t>
+      </w:r>
+      <w:r>
+        <w:t xml:space="preserve">o control and schedule sound </w:t>
+      </w:r>
+      <w:r>
+        <w:t xml:space="preserve">interactively. With that API developers can schedule what midi files or slices of midifiles to play and what to play after that. And it's possible to change what midi file that plays interactively. But it has never been </w:t>
+      </w:r>
+      <w:r>
+        <w:t>possible</w:t>
+      </w:r>
+      <w:r>
+        <w:t xml:space="preserve"> to feed sound data that you have generated yourself to the soundcard</w:t>
+      </w:r>
+      <w:r>
+        <w:t xml:space="preserve"> through the SDK</w:t>
+      </w:r>
+      <w:r>
+        <w:t>.</w:t>
+      </w:r>
+      <w:r>
+        <w:t xml:space="preserve"> When writing this (2012) Google has just launche</w:t>
+      </w:r>
+      <w:r>
+        <w:t>d SDK version 4.1, ?????????????????? har synthkod?????????</w:t>
+      </w:r>
+      <w:r>
+        <w:t>. But anyway SDK version 4.1 will never be available for older/weaker devices and even if it is made available by hackers, most people will likely not run SDK version 4.1 in the coming year.</w:t>
+      </w:r>
+    </w:p>
+    <w:p/>
+    <w:p>
+      <w:r>
+        <w:t xml:space="preserve">There is a possibility to write data to a stream that sends it to the sound card. Using the NDK (Native Development Kit), a few </w:t>
+      </w:r>
+      <w:r>
+        <w:t xml:space="preserve">of the existing </w:t>
+      </w:r>
+      <w:r>
+        <w:t>software synthesizers have ported their C libraries to work with the Android platform. They have successfully managed to connect a java interface to the C synth code</w:t>
+      </w:r>
+      <w:r>
+        <w:t>.</w:t>
+      </w:r>
+    </w:p>
+    <w:p/>
+    <w:p>
+      <w:r>
+        <w:t xml:space="preserve">These </w:t>
+      </w:r>
+      <w:r>
+        <w:t>solution</w:t>
+      </w:r>
+      <w:r>
+        <w:t>s</w:t>
+      </w:r>
+      <w:r>
+        <w:t xml:space="preserve"> </w:t>
+      </w:r>
+      <w:r>
+        <w:t>are</w:t>
+      </w:r>
+      <w:r>
+        <w:t xml:space="preserve"> not easy to find, </w:t>
+      </w:r>
+      <w:r>
+        <w:t>and when you find them, they are hard to compile and get running within the Android framework. I</w:t>
+      </w:r>
+      <w:r>
+        <w:t>t took me a good week of searching through music forums and even synth forums before finding a couple of Android ports of existing software synths</w:t>
+      </w:r>
+      <w:r>
+        <w:t xml:space="preserve"> that did not lag too much</w:t>
+      </w:r>
+      <w:r>
+        <w:t xml:space="preserve"> or that weren't too awkward to compile</w:t>
+      </w:r>
+      <w:r>
+        <w:t>.</w:t>
+      </w:r>
+    </w:p>
+    <w:p/>
+    <w:p>
+      <w:r>
+        <w:t xml:space="preserve">The combination of Android beeing an awkward platform to develop sound apps for (and it being reasonably </w:t>
+      </w:r>
+      <w:r>
+        <w:t>difficult</w:t>
+      </w:r>
+      <w:r>
+        <w:t xml:space="preserve"> for developers to find the ported synths) has scared away most developers from this segment. Many sound developers have chosen to make their apps in the IOS platform instead. Even major players like Propellerhead (creator of Reason, Tractor etc) have chosen not to make an Android version of their IOS hit Propellerhead Figure. Their CEO stating the screen size fragmentation of the android ecosystem as a major obstacle for creating a good sound app</w:t>
+      </w:r>
+      <w:r>
+        <w:t>s</w:t>
+      </w:r>
+      <w:r>
+        <w:t>. ?????????????? KÄLLA ?????????????</w:t>
+      </w:r>
+    </w:p>
+    <w:p/>
+    <w:p>
+      <w:r>
+        <w:t xml:space="preserve">Who are then left in the segment? There are a couple of developers who </w:t>
+      </w:r>
+      <w:r>
+        <w:t>made the move and created interactive sound generation apps for the Android platform</w:t>
+      </w:r>
+      <w:r>
+        <w:t xml:space="preserve">. I have been in touch with the creator of the most popular </w:t>
+      </w:r>
+      <w:r>
+        <w:t xml:space="preserve">Android music generation app, Caustic. Caustic does </w:t>
+      </w:r>
+      <w:r>
+        <w:t xml:space="preserve">not </w:t>
+      </w:r>
+      <w:r>
+        <w:t xml:space="preserve">officially </w:t>
+      </w:r>
+      <w:r>
+        <w:t xml:space="preserve">support the low end Android devices because the app is too advanced for Processors like </w:t>
+      </w:r>
+      <w:r>
+        <w:t xml:space="preserve">the </w:t>
+      </w:r>
+      <w:r>
+        <w:t xml:space="preserve">AMV6 ???????????? </w:t>
+      </w:r>
+      <w:r>
+        <w:t>Caustic uses it's own synth code w</w:t>
+      </w:r>
+      <w:r>
+        <w:t>hich</w:t>
+      </w:r>
+      <w:r>
+        <w:t xml:space="preserve"> is specifically tailored and optimized for the Android platform. </w:t>
+      </w:r>
+      <w:r>
+        <w:t xml:space="preserve">I've also been in touch with a computer science professor who </w:t>
+      </w:r>
+      <w:r>
+        <w:t xml:space="preserve">successfully compiled fluid synth </w:t>
+      </w:r>
+      <w:r>
+        <w:t>to Android.</w:t>
+      </w:r>
+      <w:r>
+        <w:t xml:space="preserve"> </w:t>
+      </w:r>
+      <w:r>
+        <w:t>H</w:t>
+      </w:r>
+      <w:r>
+        <w:t xml:space="preserve">e has not yet </w:t>
+      </w:r>
+      <w:r>
+        <w:t xml:space="preserve">published </w:t>
+      </w:r>
+      <w:r>
+        <w:t xml:space="preserve">an </w:t>
+      </w:r>
+      <w:r>
+        <w:t>app based on the synth</w:t>
+      </w:r>
+      <w:r>
+        <w:t xml:space="preserve"> to the market</w:t>
+      </w:r>
+      <w:r>
+        <w:t>.</w:t>
+      </w:r>
+    </w:p>
+    <w:p/>
+    <w:p>
+      <w:r>
+        <w:lastRenderedPageBreak/>
+        <w:t xml:space="preserve">I did not know </w:t>
+      </w:r>
+      <w:r>
+        <w:t xml:space="preserve">about </w:t>
+      </w:r>
+      <w:r>
+        <w:t xml:space="preserve">any of this limitations when I </w:t>
+      </w:r>
+      <w:r>
+        <w:t>picked my project for this course</w:t>
+      </w:r>
+      <w:r>
+        <w:t xml:space="preserve">. If I had – I would probably have chosen to do something else, or at least </w:t>
+      </w:r>
+      <w:r>
+        <w:t xml:space="preserve">to </w:t>
+      </w:r>
+      <w:r>
+        <w:t>do it in another platform.</w:t>
+      </w:r>
+    </w:p>
+    <w:p/>
+    <w:p>
+      <w:r>
+        <w:t>So, all of the problems st</w:t>
+      </w:r>
+      <w:r>
+        <w:t>ated above</w:t>
+      </w:r>
+      <w:r>
+        <w:t xml:space="preserve"> combined</w:t>
+      </w:r>
+      <w:r>
+        <w:t>, leave the market for real time</w:t>
+      </w:r>
+      <w:r>
+        <w:t xml:space="preserve">, </w:t>
+      </w:r>
+      <w:r>
+        <w:t xml:space="preserve">software </w:t>
+      </w:r>
+      <w:r>
+        <w:t>synth backed,</w:t>
+      </w:r>
+      <w:r>
+        <w:t xml:space="preserve"> sound generating </w:t>
+      </w:r>
+      <w:r>
+        <w:t xml:space="preserve">apps for low end devices </w:t>
+      </w:r>
+      <w:r>
+        <w:t>pretty much empty</w:t>
+      </w:r>
+      <w:r>
+        <w:t>. And that's what I wanted to change</w:t>
+      </w:r>
+      <w:r>
+        <w:t xml:space="preserve"> with beatr</w:t>
+      </w:r>
+      <w:r>
+        <w:t>.</w:t>
+      </w:r>
+    </w:p>
+    <w:p/>
+    <w:p/>
     <w:p>
       <w:pPr>
         <w:pStyle w:val="Heading1"/>
       </w:pPr>
-      <w:bookmarkStart w:id="2" w:name="_Toc292879213"/>
-      <w:r>
-        <w:t>Bakgrund</w:t>
-      </w:r>
-      <w:bookmarkEnd w:id="2"/>
-    </w:p>
+      <w:r>
+        <w:t>Background</w:t>
+      </w:r>
+    </w:p>
+    <w:p>
+      <w:r>
+        <w:t xml:space="preserve">I have wanted to some kind of program that generates sound, beats and music for many years. A couple of years ago I wanted to learn C++ and openFrameworks. During this period I drew a lot of controllers and instruments that I wanted to create. For instance I wanted a drum machine that could sequence beats and play them </w:t>
+      </w:r>
+    </w:p>
+    <w:p/>
     <w:p>
       <w:r>
         <w:t xml:space="preserve">Jag har länge velat göra någon form av applikation för musikgenerering. </w:t>
       </w:r>
       <w:r>
-        <w:t xml:space="preserve">Jag har vänner som använder program för musikskapande på sina datorer. Det finns även enklare applikationer till de mobila </w:t>
-      </w:r>
-      <w:proofErr w:type="spellStart"/>
-      <w:r>
-        <w:t>plattformerna</w:t>
-      </w:r>
-      <w:proofErr w:type="spellEnd"/>
-      <w:r>
-        <w:t xml:space="preserve">, främst IOS. </w:t>
-      </w:r>
-      <w:r>
-        <w:t xml:space="preserve">När jag blev antagen till denna kursen såg jag möjligheten att äntligen få göra detta och samtidigt få betalt för det. Först hade jag tänkt skriva applikationen i C++ med hjälp av </w:t>
-      </w:r>
-      <w:proofErr w:type="spellStart"/>
-      <w:r>
-        <w:t>openFrameworks</w:t>
-      </w:r>
-      <w:proofErr w:type="spellEnd"/>
-      <w:r>
-        <w:t xml:space="preserve">. </w:t>
+        <w:t xml:space="preserve">Jag har vänner som använder program för musikskapande på sina datorer. Det finns även enklare applikationer till de mobila plattformerna, främst IOS. </w:t>
+      </w:r>
+      <w:r>
+        <w:t xml:space="preserve">När jag blev antagen till denna kursen såg jag möjligheten att äntligen få göra detta och samtidigt få betalt för det. Först hade jag tänkt skriva applikationen i C++ med hjälp av openFrameworks. </w:t>
       </w:r>
     </w:p>
     <w:p>
       <w:pPr>
         <w:pStyle w:val="Heading1"/>
       </w:pPr>
-      <w:bookmarkStart w:id="3" w:name="_Toc292879214"/>
-      <w:r>
-        <w:t>Översikt</w:t>
-      </w:r>
-      <w:bookmarkEnd w:id="3"/>
-    </w:p>
-    <w:p>
-      <w:r>
-        <w:t xml:space="preserve">Applikationen är tänkt att fungera som en samling instrument som spelar samtidigt. Musiken man skriver ska helt och hållet spelas upp i realtid. Jag hittade efter ungefär en veckas letande ett </w:t>
-      </w:r>
-      <w:proofErr w:type="spellStart"/>
-      <w:r>
-        <w:t>bibleotek</w:t>
-      </w:r>
-      <w:proofErr w:type="spellEnd"/>
-      <w:r>
-        <w:t xml:space="preserve"> som är en software synthesizer, den kan alltså spela upp ljud direkt på telefonens ljudkort enligt data som skickas till </w:t>
-      </w:r>
-      <w:proofErr w:type="spellStart"/>
-      <w:r>
-        <w:t>bibleoteket</w:t>
-      </w:r>
-      <w:proofErr w:type="spellEnd"/>
-      <w:r>
-        <w:t xml:space="preserve">. Instrumenten är förinställda att fungera på vissa sätt, t.ex. vill jag ha med en trummaskin, en melodisk synt och någon slags </w:t>
-      </w:r>
-      <w:proofErr w:type="spellStart"/>
-      <w:r>
-        <w:t>bassynt</w:t>
-      </w:r>
-      <w:proofErr w:type="spellEnd"/>
-      <w:r>
-        <w:t>. Användaren väljer själv hur må</w:t>
-      </w:r>
-      <w:r>
-        <w:t xml:space="preserve">nga instrument som ska användas, och kan dessutom gå in i ett </w:t>
-      </w:r>
-      <w:proofErr w:type="spellStart"/>
-      <w:r>
-        <w:t>edit</w:t>
-      </w:r>
-      <w:proofErr w:type="spellEnd"/>
-      <w:r>
-        <w:t xml:space="preserve">-läge i varje enskild instrument och där </w:t>
+      <w:r>
+        <w:t>Overview</w:t>
+      </w:r>
+    </w:p>
+    <w:p>
+      <w:r>
+        <w:t>Applikationen är tänkt att fungera som en samling instrument som spelar samtidigt. Musiken man skriver ska helt och hållet spelas upp i realtid. Jag hittade efter ungefär en veckas letande ett bibleotek som är en software synthesizer, den kan alltså spela upp ljud direkt på telefonens ljudkort enligt data som skickas till bibleoteket. Instrumenten är förinställda att fungera på vissa sätt, t.ex. vill jag ha med en trummaskin, en melodisk synt och någon slags bassynt. Användaren väljer själv hur må</w:t>
+      </w:r>
+      <w:r>
+        <w:t xml:space="preserve">nga instrument som ska användas, och kan dessutom gå in i ett edit-läge i varje enskild instrument och där </w:t>
       </w:r>
       <w:r>
         <w:t>välja i vilken takt och vilka toner instrumentet ska spela.</w:t>
       </w:r>
       <w:r>
-        <w:t xml:space="preserve"> Instrumenten användaren har valt att inkludera syns i en lista, i den listan kan man justera volymen på instrumentet. Det är så användaren ska kunna styra vilka instrument som låter när, det finns alltså ingen </w:t>
-      </w:r>
-      <w:proofErr w:type="spellStart"/>
-      <w:r>
-        <w:t>timeline</w:t>
-      </w:r>
-      <w:proofErr w:type="spellEnd"/>
-      <w:r>
-        <w:t xml:space="preserve"> där man anger exakt när något ska spela. Detta tycker jag är ett kul sätt att skilja </w:t>
-      </w:r>
-      <w:proofErr w:type="spellStart"/>
-      <w:r>
-        <w:t>appen</w:t>
-      </w:r>
-      <w:proofErr w:type="spellEnd"/>
-      <w:r>
-        <w:t xml:space="preserve"> från andra mer seriösa musikredigeringsprogram. Det gör delvis att </w:t>
-      </w:r>
-      <w:proofErr w:type="spellStart"/>
-      <w:r>
-        <w:t>appen</w:t>
-      </w:r>
-      <w:proofErr w:type="spellEnd"/>
-      <w:r>
-        <w:t xml:space="preserve"> blir mer fokuserad på att spela live</w:t>
-      </w:r>
-      <w:r>
-        <w:t xml:space="preserve">, och gör att </w:t>
-      </w:r>
-      <w:proofErr w:type="spellStart"/>
-      <w:r>
-        <w:t>appen</w:t>
-      </w:r>
-      <w:proofErr w:type="spellEnd"/>
-      <w:r>
-        <w:t xml:space="preserve"> blir mer som ett </w:t>
+        <w:t xml:space="preserve"> Instrumenten användaren har valt att inkludera syns i en lista, i den listan kan man justera volymen på instrumentet. Det är så användaren ska kunna styra vilka instrument som låter när, det finns alltså ingen timeline där man anger exakt när något ska spela. Detta tycker jag är ett kul sätt att skilja </w:t>
+      </w:r>
+      <w:r>
+        <w:t>appen från andra mer seriösa musikredigeringsprogram. Det gör delvis att appen blir mer fokuserad på att spela live</w:t>
+      </w:r>
+      <w:r>
+        <w:t xml:space="preserve">, och gör att appen blir mer som ett </w:t>
       </w:r>
       <w:r>
         <w:t xml:space="preserve">interaktivt </w:t>
@@ -1092,35 +1202,17 @@
         <w:t xml:space="preserve"> i realtid.</w:t>
       </w:r>
       <w:r>
-        <w:t xml:space="preserve"> [Se </w:t>
-      </w:r>
-      <w:proofErr w:type="spellStart"/>
-      <w:r>
-        <w:t>beatr</w:t>
-      </w:r>
-      <w:proofErr w:type="spellEnd"/>
-      <w:r>
-        <w:t>/</w:t>
-      </w:r>
-      <w:proofErr w:type="spellStart"/>
-      <w:r>
-        <w:t>docs</w:t>
-      </w:r>
-      <w:proofErr w:type="spellEnd"/>
-      <w:r>
-        <w:t>/design/beatr.png]</w:t>
+        <w:t xml:space="preserve"> [Se beatr/docs/design/beatr.png]</w:t>
       </w:r>
     </w:p>
     <w:p>
       <w:pPr>
         <w:pStyle w:val="Heading1"/>
       </w:pPr>
-      <w:bookmarkStart w:id="4" w:name="_Toc292879215"/>
-      <w:r>
-        <w:t>Detaljerad beskrivning</w:t>
-      </w:r>
-      <w:bookmarkStart w:id="5" w:name="_Toc292879216"/>
-      <w:bookmarkEnd w:id="4"/>
+      <w:bookmarkStart w:id="1" w:name="_Toc292879216"/>
+      <w:r>
+        <w:t>Detailed Description</w:t>
+      </w:r>
     </w:p>
     <w:p>
       <w:r>
@@ -1136,7 +1228,6 @@
           <w:szCs w:val="26"/>
         </w:rPr>
       </w:pPr>
-      <w:proofErr w:type="spellStart"/>
       <w:r>
         <w:rPr>
           <w:b/>
@@ -1145,7 +1236,6 @@
         </w:rPr>
         <w:t>aMVC</w:t>
       </w:r>
-      <w:proofErr w:type="spellEnd"/>
       <w:r>
         <w:rPr>
           <w:b/>
@@ -1171,35 +1261,63 @@
         <w:rPr>
           <w:szCs w:val="24"/>
         </w:rPr>
-        <w:t xml:space="preserve">sätter controllern i centrum, controllern skapar </w:t>
-      </w:r>
-      <w:proofErr w:type="spellStart"/>
-      <w:r>
+        <w:t>sätter controllern i centrum, controllern skapar views och models.</w:t>
+      </w:r>
+    </w:p>
+    <w:p>
+      <w:pPr>
         <w:rPr>
           <w:szCs w:val="24"/>
         </w:rPr>
+      </w:pPr>
+    </w:p>
+    <w:p>
+      <w:pPr>
+        <w:rPr>
+          <w:szCs w:val="24"/>
+        </w:rPr>
+      </w:pPr>
+      <w:r>
+        <w:rPr>
+          <w:szCs w:val="24"/>
+        </w:rPr>
+        <w:t xml:space="preserve">Views fungerar på så sätt att </w:t>
+      </w:r>
+      <w:r>
+        <w:rPr>
+          <w:szCs w:val="24"/>
+        </w:rPr>
+        <w:t xml:space="preserve">de är en samling som kan ta upp många andra </w:t>
+      </w:r>
+      <w:r>
+        <w:rPr>
+          <w:szCs w:val="24"/>
+        </w:rPr>
+        <w:t>nativa android-</w:t>
+      </w:r>
+      <w:r>
+        <w:rPr>
+          <w:szCs w:val="24"/>
+        </w:rPr>
         <w:t>views</w:t>
       </w:r>
-      <w:proofErr w:type="spellEnd"/>
       <w:r>
         <w:rPr>
           <w:szCs w:val="24"/>
         </w:rPr>
-        <w:t xml:space="preserve"> och </w:t>
-      </w:r>
-      <w:proofErr w:type="spellStart"/>
+        <w:t xml:space="preserve"> i en aMVC-View</w:t>
+      </w:r>
       <w:r>
         <w:rPr>
           <w:szCs w:val="24"/>
         </w:rPr>
-        <w:t>models</w:t>
-      </w:r>
-      <w:proofErr w:type="spellEnd"/>
+        <w:t>.</w:t>
+      </w:r>
       <w:r>
         <w:rPr>
           <w:szCs w:val="24"/>
         </w:rPr>
-        <w:t>.</w:t>
+        <w:t xml:space="preserve"> Detta för att man ibland i android behöver kunna nestla views i varandra för att uppnå vissa utseenden, och det skulle vara mycket opraktiskt att behöva ha en View för varje Layout i appen t.ex.</w:t>
       </w:r>
     </w:p>
     <w:p>
@@ -1215,169 +1333,12 @@
           <w:szCs w:val="24"/>
         </w:rPr>
       </w:pPr>
-      <w:proofErr w:type="spellStart"/>
       <w:r>
         <w:rPr>
           <w:szCs w:val="24"/>
         </w:rPr>
-        <w:t>Views</w:t>
-      </w:r>
-      <w:proofErr w:type="spellEnd"/>
-      <w:r>
-        <w:rPr>
-          <w:szCs w:val="24"/>
-        </w:rPr>
-        <w:t xml:space="preserve"> fungerar på så sätt att </w:t>
-      </w:r>
-      <w:r>
-        <w:rPr>
-          <w:szCs w:val="24"/>
-        </w:rPr>
-        <w:t xml:space="preserve">de är en samling som kan ta upp många andra </w:t>
-      </w:r>
-      <w:r>
-        <w:rPr>
-          <w:szCs w:val="24"/>
-        </w:rPr>
-        <w:t xml:space="preserve">nativa </w:t>
-      </w:r>
-      <w:proofErr w:type="spellStart"/>
-      <w:r>
-        <w:rPr>
-          <w:szCs w:val="24"/>
-        </w:rPr>
-        <w:t>android-</w:t>
-      </w:r>
-      <w:r>
-        <w:rPr>
-          <w:szCs w:val="24"/>
-        </w:rPr>
-        <w:t>views</w:t>
-      </w:r>
-      <w:proofErr w:type="spellEnd"/>
-      <w:r>
-        <w:rPr>
-          <w:szCs w:val="24"/>
-        </w:rPr>
-        <w:t xml:space="preserve"> i en </w:t>
-      </w:r>
-      <w:proofErr w:type="spellStart"/>
-      <w:r>
-        <w:rPr>
-          <w:szCs w:val="24"/>
-        </w:rPr>
-        <w:t>aMVC-View</w:t>
-      </w:r>
-      <w:proofErr w:type="spellEnd"/>
-      <w:r>
-        <w:rPr>
-          <w:szCs w:val="24"/>
-        </w:rPr>
-        <w:t>.</w:t>
-      </w:r>
-      <w:r>
-        <w:rPr>
-          <w:szCs w:val="24"/>
-        </w:rPr>
-        <w:t xml:space="preserve"> Detta för att man ibland i </w:t>
-      </w:r>
-      <w:proofErr w:type="spellStart"/>
-      <w:r>
-        <w:rPr>
-          <w:szCs w:val="24"/>
-        </w:rPr>
-        <w:t>android</w:t>
-      </w:r>
-      <w:proofErr w:type="spellEnd"/>
-      <w:r>
-        <w:rPr>
-          <w:szCs w:val="24"/>
-        </w:rPr>
-        <w:t xml:space="preserve"> behöver kunna </w:t>
-      </w:r>
-      <w:proofErr w:type="spellStart"/>
-      <w:r>
-        <w:rPr>
-          <w:szCs w:val="24"/>
-        </w:rPr>
-        <w:t>nestla</w:t>
-      </w:r>
-      <w:proofErr w:type="spellEnd"/>
-      <w:r>
-        <w:rPr>
-          <w:szCs w:val="24"/>
-        </w:rPr>
-        <w:t xml:space="preserve"> </w:t>
-      </w:r>
-      <w:proofErr w:type="spellStart"/>
-      <w:r>
-        <w:rPr>
-          <w:szCs w:val="24"/>
-        </w:rPr>
-        <w:t>views</w:t>
-      </w:r>
-      <w:proofErr w:type="spellEnd"/>
-      <w:r>
-        <w:rPr>
-          <w:szCs w:val="24"/>
-        </w:rPr>
-        <w:t xml:space="preserve"> i varandra för att uppnå vissa utseenden, och det skulle vara mycket opraktiskt att behöva ha en </w:t>
-      </w:r>
-      <w:proofErr w:type="spellStart"/>
-      <w:r>
-        <w:rPr>
-          <w:szCs w:val="24"/>
-        </w:rPr>
-        <w:t>View</w:t>
-      </w:r>
-      <w:proofErr w:type="spellEnd"/>
-      <w:r>
-        <w:rPr>
-          <w:szCs w:val="24"/>
-        </w:rPr>
-        <w:t xml:space="preserve"> för varje Layout i </w:t>
-      </w:r>
-      <w:proofErr w:type="spellStart"/>
-      <w:r>
-        <w:rPr>
-          <w:szCs w:val="24"/>
-        </w:rPr>
-        <w:t>appen</w:t>
-      </w:r>
-      <w:proofErr w:type="spellEnd"/>
-      <w:r>
-        <w:rPr>
-          <w:szCs w:val="24"/>
-        </w:rPr>
-        <w:t xml:space="preserve"> t.ex.</w:t>
-      </w:r>
-    </w:p>
-    <w:p>
-      <w:pPr>
-        <w:rPr>
-          <w:szCs w:val="24"/>
-        </w:rPr>
-      </w:pPr>
-    </w:p>
-    <w:p>
-      <w:pPr>
-        <w:rPr>
-          <w:szCs w:val="24"/>
-        </w:rPr>
-      </w:pPr>
-      <w:proofErr w:type="spellStart"/>
-      <w:r>
-        <w:rPr>
-          <w:szCs w:val="24"/>
-        </w:rPr>
-        <w:t>Model</w:t>
-      </w:r>
-      <w:proofErr w:type="spellEnd"/>
-      <w:r>
-        <w:rPr>
-          <w:szCs w:val="24"/>
-        </w:rPr>
-        <w:t xml:space="preserve"> håller som vanligt på data som presenteras i vyn. </w:t>
+        <w:lastRenderedPageBreak/>
+        <w:t xml:space="preserve">Model håller som vanligt på data som presenteras i vyn. </w:t>
       </w:r>
     </w:p>
     <w:p>
@@ -1440,52 +1401,27 @@
         <w:rPr>
           <w:szCs w:val="24"/>
         </w:rPr>
-        <w:t xml:space="preserve"> portad till </w:t>
-      </w:r>
-      <w:proofErr w:type="spellStart"/>
-      <w:r>
-        <w:rPr>
-          <w:szCs w:val="24"/>
-        </w:rPr>
-        <w:t>androidplattformen</w:t>
-      </w:r>
-      <w:proofErr w:type="spellEnd"/>
-      <w:r>
-        <w:rPr>
-          <w:szCs w:val="24"/>
-        </w:rPr>
-        <w:t xml:space="preserve"> och det är alltså denna jag kommer använda. Man </w:t>
-      </w:r>
-      <w:r>
-        <w:rPr>
-          <w:szCs w:val="24"/>
-        </w:rPr>
-        <w:lastRenderedPageBreak/>
-        <w:t>kan skapa instrument med "grafisk programmering" och sedan använda dessa instrument, och ändra parametrar i realtid för att kunna få en interaktiv upplevelse.</w:t>
+        <w:t xml:space="preserve"> portad till androidplattformen och det är alltså denna jag kommer använda. Man kan skapa instrument med "grafisk programmering" och sedan använda dessa instrument, och ändra parametrar i realtid för att kunna få en interaktiv upplevelse.</w:t>
       </w:r>
     </w:p>
     <w:p/>
+    <w:bookmarkEnd w:id="1"/>
     <w:p>
       <w:pPr>
         <w:pStyle w:val="Heading1"/>
       </w:pPr>
-      <w:proofErr w:type="gramStart"/>
-      <w:r>
-        <w:t>Slutsats / Resultat</w:t>
-      </w:r>
-      <w:bookmarkEnd w:id="5"/>
-      <w:proofErr w:type="gramEnd"/>
+      <w:r>
+        <w:t>Conclusions/Result</w:t>
+      </w:r>
     </w:p>
     <w:p/>
     <w:p>
       <w:pPr>
         <w:pStyle w:val="Heading1"/>
       </w:pPr>
-      <w:bookmarkStart w:id="6" w:name="_Toc292879217"/>
-      <w:r>
-        <w:t>Referenslista</w:t>
-      </w:r>
-      <w:bookmarkEnd w:id="6"/>
+      <w:r>
+        <w:t>List of References</w:t>
+      </w:r>
     </w:p>
     <w:p/>
     <w:p>
@@ -1495,14 +1431,19 @@
       <w:r>
         <w:br w:type="page"/>
       </w:r>
-      <w:bookmarkStart w:id="7" w:name="_Toc292879218"/>
+      <w:bookmarkStart w:id="2" w:name="_Toc292879218"/>
       <w:r>
         <w:lastRenderedPageBreak/>
         <w:t>Bilagor</w:t>
       </w:r>
-      <w:bookmarkEnd w:id="7"/>
+      <w:bookmarkEnd w:id="2"/>
     </w:p>
     <w:p/>
+    <w:p>
+      <w:r>
+        <w:t>Här vill jag t.ex. ha in bilderna på mitt fysiska anteckningsblock för projektet</w:t>
+      </w:r>
+    </w:p>
     <w:sectPr>
       <w:headerReference w:type="even" r:id="rId9"/>
       <w:headerReference w:type="default" r:id="rId10"/>
@@ -1624,7 +1565,7 @@
         <w:rStyle w:val="PageNumber"/>
         <w:noProof/>
       </w:rPr>
-      <w:t>6</w:t>
+      <w:t>3</w:t>
     </w:r>
     <w:r>
       <w:rPr>
@@ -3082,32 +3023,6 @@
         </w:p>
       </w:docPartBody>
     </w:docPart>
-    <w:docPart>
-      <w:docPartPr>
-        <w:name w:val="3ED4C85986C548E895CD5DD1D7DF04B9"/>
-        <w:category>
-          <w:name w:val="General"/>
-          <w:gallery w:val="placeholder"/>
-        </w:category>
-        <w:types>
-          <w:type w:val="bbPlcHdr"/>
-        </w:types>
-        <w:behaviors>
-          <w:behavior w:val="content"/>
-        </w:behaviors>
-        <w:guid w:val="{FAA54A1D-B279-416E-BC2D-C93373E369C0}"/>
-      </w:docPartPr>
-      <w:docPartBody>
-        <w:p>
-          <w:pPr>
-            <w:pStyle w:val="3ED4C85986C548E895CD5DD1D7DF04B9"/>
-          </w:pPr>
-          <w:r>
-            <w:t>[Type the abstract of the document here. The abstract is typically a short summary of the contents of the document. Type the abstract of the document here. The abstract is typically a short summary of the contents of the document.]</w:t>
-          </w:r>
-        </w:p>
-      </w:docPartBody>
-    </w:docPart>
   </w:docParts>
 </w:glossaryDocument>
 </file>
@@ -3198,6 +3113,7 @@
   <w:rsids>
     <w:rsidRoot w:val="00AA71F6"/>
     <w:rsid w:val="00134A26"/>
+    <w:rsid w:val="001623C7"/>
     <w:rsid w:val="00610FE5"/>
     <w:rsid w:val="00796AAE"/>
     <w:rsid w:val="00AA71F6"/>
@@ -3442,6 +3358,18 @@
   <w:style w:type="paragraph" w:customStyle="1" w:styleId="D35160BDECD14C52979EB64F2D5741FB">
     <w:name w:val="D35160BDECD14C52979EB64F2D5741FB"/>
     <w:rsid w:val="00AA71F6"/>
+  </w:style>
+  <w:style w:type="paragraph" w:customStyle="1" w:styleId="B0ABF4EC343235478F56C612D3DF54EA">
+    <w:name w:val="B0ABF4EC343235478F56C612D3DF54EA"/>
+    <w:rsid w:val="001623C7"/>
+    <w:pPr>
+      <w:spacing w:after="0" w:line="240" w:lineRule="auto"/>
+    </w:pPr>
+    <w:rPr>
+      <w:sz w:val="24"/>
+      <w:szCs w:val="24"/>
+      <w:lang w:val="en-US" w:eastAsia="ja-JP"/>
+    </w:rPr>
   </w:style>
 </w:styles>
 </file>
@@ -3924,7 +3852,7 @@
 
 <file path=customXml/item1.xml><?xml version="1.0" encoding="utf-8"?>
 <CoverPageProperties xmlns="http://schemas.microsoft.com/office/2006/coverPageProps">
-  <PublishDate>2012-07-08T00:00:00</PublishDate>
+  <PublishDate>2012-08-03T00:00:00</PublishDate>
   <Abstract>(Abstract)</Abstract>
   <CompanyAddress/>
   <CompanyPhone/>

</xml_diff>

<commit_message>
Now the metronome doesn't update itself when scrolling, only when releasing
</commit_message>
<xml_diff>
--- a/docs/beatr.docx
+++ b/docs/beatr.docx
@@ -879,8 +879,6 @@
       <w:r>
         <w:t>I realized early on that I would not have time to create the actual sound generating code myself. I needed to find a software synthesizer that would already work on the platform of choice.</w:t>
       </w:r>
-      <w:bookmarkStart w:id="0" w:name="_GoBack"/>
-      <w:bookmarkEnd w:id="0"/>
     </w:p>
     <w:p/>
     <w:p>
@@ -1209,7 +1207,7 @@
       <w:pPr>
         <w:pStyle w:val="Heading1"/>
       </w:pPr>
-      <w:bookmarkStart w:id="1" w:name="_Toc292879216"/>
+      <w:bookmarkStart w:id="0" w:name="_Toc292879216"/>
       <w:r>
         <w:t>Detailed Description</w:t>
       </w:r>
@@ -1405,7 +1403,18 @@
       </w:r>
     </w:p>
     <w:p/>
-    <w:bookmarkEnd w:id="1"/>
+    <w:p/>
+    <w:p>
+      <w:r>
+        <w:t>Pure data har inte stöd för att kunna ändra namn på objekt från kommandon från synthen, lösningen är att ändra namnen i .pd-filerna innan dom skickas in i pure data</w:t>
+      </w:r>
+      <w:r>
+        <w:t>.</w:t>
+      </w:r>
+      <w:bookmarkStart w:id="1" w:name="_GoBack"/>
+      <w:bookmarkEnd w:id="1"/>
+    </w:p>
+    <w:bookmarkEnd w:id="0"/>
     <w:p>
       <w:pPr>
         <w:pStyle w:val="Heading1"/>
@@ -1565,7 +1574,7 @@
         <w:rStyle w:val="PageNumber"/>
         <w:noProof/>
       </w:rPr>
-      <w:t>3</w:t>
+      <w:t>5</w:t>
     </w:r>
     <w:r>
       <w:rPr>

</xml_diff>

<commit_message>
Added latest version of beatr and migrated to mattias apartment
</commit_message>
<xml_diff>
--- a/docs/beatr.docx
+++ b/docs/beatr.docx
@@ -30,6 +30,7 @@
             <w:dataBinding w:prefixMappings="xmlns:ns0='http://schemas.openxmlformats.org/officeDocument/2006/extended-properties'" w:xpath="/ns0:Properties[1]/ns0:Company[1]" w:storeItemID="{6668398D-A668-4E3E-A5EB-62B293D839F1}"/>
             <w:text/>
           </w:sdtPr>
+          <w:sdtEndPr/>
           <w:sdtContent>
             <w:tc>
               <w:tcPr>
@@ -76,6 +77,7 @@
             <w:dataBinding w:prefixMappings="xmlns:ns0='http://schemas.openxmlformats.org/package/2006/metadata/core-properties' xmlns:ns1='http://purl.org/dc/elements/1.1/'" w:xpath="/ns0:coreProperties[1]/ns1:title[1]" w:storeItemID="{6C3C8BC8-F283-45AE-878A-BAB7291924A1}"/>
             <w:text/>
           </w:sdtPr>
+          <w:sdtEndPr/>
           <w:sdtContent>
             <w:tc>
               <w:tcPr>
@@ -154,6 +156,7 @@
                 <w:dataBinding w:prefixMappings="xmlns:ns0='http://schemas.openxmlformats.org/package/2006/metadata/core-properties' xmlns:ns1='http://purl.org/dc/elements/1.1/'" w:xpath="/ns0:coreProperties[1]/ns1:subject[1]" w:storeItemID="{6C3C8BC8-F283-45AE-878A-BAB7291924A1}"/>
                 <w:text/>
               </w:sdtPr>
+              <w:sdtEndPr/>
               <w:sdtContent>
                 <w:r>
                   <w:rPr>
@@ -237,6 +240,7 @@
             <w:dataBinding w:prefixMappings="xmlns:ns0='http://schemas.openxmlformats.org/package/2006/metadata/core-properties' xmlns:ns1='http://purl.org/dc/elements/1.1/'" w:xpath="/ns0:coreProperties[1]/ns1:creator[1]" w:storeItemID="{6C3C8BC8-F283-45AE-878A-BAB7291924A1}"/>
             <w:text/>
           </w:sdtPr>
+          <w:sdtEndPr/>
           <w:sdtContent>
             <w:tc>
               <w:tcPr>
@@ -281,13 +285,14 @@
               <w:docPart w:val="6FC666B32F9E4DADB4F82AE6CD1CFE4F"/>
             </w:placeholder>
             <w:dataBinding w:prefixMappings="xmlns:ns0='http://schemas.microsoft.com/office/2006/coverPageProps'" w:xpath="/ns0:CoverPageProperties[1]/ns0:PublishDate[1]" w:storeItemID="{55AF091B-3C7A-41E3-B477-F2FDAA23CFDA}"/>
-            <w:date w:fullDate="2012-08-08T00:00:00Z">
+            <w:date w:fullDate="2012-08-13T00:00:00Z">
               <w:dateFormat w:val="M/d/yyyy"/>
               <w:lid w:val="en-US"/>
               <w:storeMappedDataAs w:val="dateTime"/>
               <w:calendar w:val="gregorian"/>
             </w:date>
           </w:sdtPr>
+          <w:sdtEndPr/>
           <w:sdtContent>
             <w:tc>
               <w:tcPr>
@@ -308,21 +313,7 @@
                     <w:b/>
                     <w:bCs/>
                   </w:rPr>
-                  <w:t>8/</w:t>
-                </w:r>
-                <w:r>
-                  <w:rPr>
-                    <w:b/>
-                    <w:bCs/>
-                  </w:rPr>
-                  <w:t>8</w:t>
-                </w:r>
-                <w:r>
-                  <w:rPr>
-                    <w:b/>
-                    <w:bCs/>
-                  </w:rPr>
-                  <w:t>/2012</w:t>
+                  <w:t>8/13/2012</w:t>
                 </w:r>
               </w:p>
             </w:tc>
@@ -386,13 +377,13 @@
               <w:t xml:space="preserve"> </w:t>
             </w:r>
             <w:r>
-              <w:t>reasons</w:t>
+              <w:t>reasoning</w:t>
             </w:r>
             <w:r>
               <w:t xml:space="preserve"> </w:t>
             </w:r>
             <w:r>
-              <w:t>concerning</w:t>
+              <w:t>about</w:t>
             </w:r>
             <w:r>
               <w:t xml:space="preserve"> </w:t>
@@ -708,6 +699,123 @@
       <w:pPr>
         <w:pStyle w:val="TOC1"/>
         <w:rPr>
+          <w:lang w:val="en-US"/>
+        </w:rPr>
+      </w:pPr>
+      <w:r>
+        <w:rPr>
+          <w:lang w:val="en-US"/>
+        </w:rPr>
+        <w:t>Result</w:t>
+      </w:r>
+      <w:r>
+        <w:rPr>
+          <w:lang w:val="en-US"/>
+        </w:rPr>
+        <w:t>S</w:t>
+      </w:r>
+      <w:r>
+        <w:rPr>
+          <w:lang w:val="en-US"/>
+        </w:rPr>
+        <w:tab/>
+      </w:r>
+      <w:r>
+        <w:rPr>
+          <w:lang w:val="en-US"/>
+        </w:rPr>
+        <w:fldChar w:fldCharType="begin"/>
+      </w:r>
+      <w:r>
+        <w:rPr>
+          <w:lang w:val="en-US"/>
+        </w:rPr>
+        <w:instrText xml:space="preserve"> PAGEREF _Toc206054705 \h </w:instrText>
+      </w:r>
+      <w:r>
+        <w:rPr>
+          <w:lang w:val="en-US"/>
+        </w:rPr>
+      </w:r>
+      <w:r>
+        <w:rPr>
+          <w:lang w:val="en-US"/>
+        </w:rPr>
+        <w:fldChar w:fldCharType="separate"/>
+      </w:r>
+      <w:r>
+        <w:rPr>
+          <w:lang w:val="en-US"/>
+        </w:rPr>
+        <w:t>5</w:t>
+      </w:r>
+      <w:r>
+        <w:rPr>
+          <w:lang w:val="en-US"/>
+        </w:rPr>
+        <w:fldChar w:fldCharType="end"/>
+      </w:r>
+    </w:p>
+    <w:p>
+      <w:pPr>
+        <w:pStyle w:val="TOC1"/>
+        <w:rPr>
+          <w:lang w:val="en-US"/>
+        </w:rPr>
+      </w:pPr>
+      <w:r>
+        <w:rPr>
+          <w:lang w:val="en-US"/>
+        </w:rPr>
+        <w:t>SUMMARY</w:t>
+      </w:r>
+      <w:r>
+        <w:rPr>
+          <w:lang w:val="en-US"/>
+        </w:rPr>
+        <w:tab/>
+      </w:r>
+      <w:r>
+        <w:rPr>
+          <w:lang w:val="en-US"/>
+        </w:rPr>
+        <w:fldChar w:fldCharType="begin"/>
+      </w:r>
+      <w:r>
+        <w:rPr>
+          <w:lang w:val="en-US"/>
+        </w:rPr>
+        <w:instrText xml:space="preserve"> PAGEREF _Toc206054705 \h </w:instrText>
+      </w:r>
+      <w:r>
+        <w:rPr>
+          <w:lang w:val="en-US"/>
+        </w:rPr>
+      </w:r>
+      <w:r>
+        <w:rPr>
+          <w:lang w:val="en-US"/>
+        </w:rPr>
+        <w:fldChar w:fldCharType="separate"/>
+      </w:r>
+      <w:r>
+        <w:rPr>
+          <w:noProof/>
+          <w:lang w:val="en-US"/>
+        </w:rPr>
+        <w:t>5</w:t>
+      </w:r>
+      <w:r>
+        <w:rPr>
+          <w:lang w:val="en-US"/>
+        </w:rPr>
+        <w:fldChar w:fldCharType="end"/>
+      </w:r>
+    </w:p>
+    <w:p>
+      <w:pPr>
+        <w:pStyle w:val="TOC1"/>
+        <w:rPr>
           <w:rFonts w:asciiTheme="minorHAnsi" w:eastAsiaTheme="minorEastAsia" w:hAnsiTheme="minorHAnsi" w:cstheme="minorBidi"/>
           <w:b w:val="0"/>
           <w:caps w:val="0"/>
@@ -719,7 +827,7 @@
         <w:rPr>
           <w:lang w:val="en-US"/>
         </w:rPr>
-        <w:t>Conclusions/Result</w:t>
+        <w:t>List of References</w:t>
       </w:r>
       <w:r>
         <w:rPr>
@@ -737,7 +845,7 @@
         <w:rPr>
           <w:lang w:val="en-US"/>
         </w:rPr>
-        <w:instrText xml:space="preserve"> PAGEREF _Toc206054705 \h </w:instrText>
+        <w:instrText xml:space="preserve"> PAGEREF _Toc206054706 \h </w:instrText>
       </w:r>
       <w:r>
         <w:rPr>
@@ -767,18 +875,14 @@
       <w:pPr>
         <w:pStyle w:val="TOC1"/>
         <w:rPr>
-          <w:rFonts w:asciiTheme="minorHAnsi" w:eastAsiaTheme="minorEastAsia" w:hAnsiTheme="minorHAnsi" w:cstheme="minorBidi"/>
-          <w:b w:val="0"/>
-          <w:caps w:val="0"/>
-          <w:szCs w:val="24"/>
-          <w:lang w:val="en-US" w:eastAsia="ja-JP"/>
-        </w:rPr>
-      </w:pPr>
-      <w:r>
-        <w:rPr>
-          <w:lang w:val="en-US"/>
-        </w:rPr>
-        <w:t>List of References</w:t>
+          <w:lang w:val="en-US"/>
+        </w:rPr>
+      </w:pPr>
+      <w:r>
+        <w:rPr>
+          <w:lang w:val="en-US"/>
+        </w:rPr>
+        <w:t>Bilagor</w:t>
       </w:r>
       <w:r>
         <w:rPr>
@@ -796,7 +900,7 @@
         <w:rPr>
           <w:lang w:val="en-US"/>
         </w:rPr>
-        <w:instrText xml:space="preserve"> PAGEREF _Toc206054706 \h </w:instrText>
+        <w:instrText xml:space="preserve"> PAGEREF _Toc206054707 \h </w:instrText>
       </w:r>
       <w:r>
         <w:rPr>
@@ -813,7 +917,7 @@
         <w:rPr>
           <w:lang w:val="en-US"/>
         </w:rPr>
-        <w:t>5</w:t>
+        <w:t>6</w:t>
       </w:r>
       <w:r>
         <w:rPr>
@@ -824,62 +928,211 @@
     </w:p>
     <w:p>
       <w:pPr>
-        <w:pStyle w:val="TOC1"/>
-        <w:rPr>
-          <w:rFonts w:asciiTheme="minorHAnsi" w:eastAsiaTheme="minorEastAsia" w:hAnsiTheme="minorHAnsi" w:cstheme="minorBidi"/>
-          <w:b w:val="0"/>
-          <w:caps w:val="0"/>
-          <w:szCs w:val="24"/>
-          <w:lang w:val="en-US" w:eastAsia="ja-JP"/>
-        </w:rPr>
-      </w:pPr>
-      <w:r>
-        <w:rPr>
-          <w:lang w:val="en-US"/>
-        </w:rPr>
-        <w:t>Bilagor</w:t>
-      </w:r>
-      <w:r>
-        <w:rPr>
-          <w:lang w:val="en-US"/>
-        </w:rPr>
-        <w:tab/>
-      </w:r>
-      <w:r>
-        <w:rPr>
-          <w:lang w:val="en-US"/>
-        </w:rPr>
-        <w:fldChar w:fldCharType="begin"/>
-      </w:r>
-      <w:r>
-        <w:rPr>
-          <w:lang w:val="en-US"/>
-        </w:rPr>
-        <w:instrText xml:space="preserve"> PAGEREF _Toc206054707 \h </w:instrText>
-      </w:r>
-      <w:r>
-        <w:rPr>
-          <w:lang w:val="en-US"/>
-        </w:rPr>
-      </w:r>
-      <w:r>
-        <w:rPr>
-          <w:lang w:val="en-US"/>
-        </w:rPr>
-        <w:fldChar w:fldCharType="separate"/>
-      </w:r>
-      <w:r>
-        <w:rPr>
-          <w:lang w:val="en-US"/>
-        </w:rPr>
-        <w:t>6</w:t>
-      </w:r>
-      <w:r>
-        <w:rPr>
-          <w:lang w:val="en-US"/>
-        </w:rPr>
-        <w:fldChar w:fldCharType="end"/>
-      </w:r>
+        <w:rPr>
+          <w:rFonts w:eastAsiaTheme="minorEastAsia"/>
+        </w:rPr>
+      </w:pPr>
+    </w:p>
+    <w:p>
+      <w:pPr>
+        <w:pStyle w:val="NormalWeb"/>
+        <w:shd w:val="clear" w:color="auto" w:fill="FFFFFF"/>
+        <w:spacing w:before="240" w:beforeAutospacing="0" w:after="240" w:afterAutospacing="0"/>
+        <w:rPr>
+          <w:rFonts w:ascii="Helvetica" w:hAnsi="Helvetica"/>
+          <w:color w:val="000000"/>
+          <w:sz w:val="18"/>
+          <w:szCs w:val="18"/>
+        </w:rPr>
+      </w:pPr>
+      <w:r>
+        <w:rPr>
+          <w:rStyle w:val="Strong"/>
+          <w:rFonts w:ascii="Helvetica" w:hAnsi="Helvetica"/>
+          <w:color w:val="000000"/>
+          <w:sz w:val="18"/>
+          <w:szCs w:val="18"/>
+        </w:rPr>
+        <w:t>Introduction</w:t>
+      </w:r>
+      <w:r>
+        <w:rPr>
+          <w:rFonts w:ascii="Helvetica" w:hAnsi="Helvetica"/>
+          <w:color w:val="000000"/>
+          <w:sz w:val="18"/>
+          <w:szCs w:val="18"/>
+        </w:rPr>
+        <w:t>: A summary of the entire documentation. Can be filled in when the rest of the documentation is completed.</w:t>
+      </w:r>
+    </w:p>
+    <w:p>
+      <w:pPr>
+        <w:pStyle w:val="NormalWeb"/>
+        <w:shd w:val="clear" w:color="auto" w:fill="FFFFFF"/>
+        <w:spacing w:before="240" w:beforeAutospacing="0" w:after="240" w:afterAutospacing="0"/>
+        <w:rPr>
+          <w:rFonts w:ascii="Helvetica" w:hAnsi="Helvetica"/>
+          <w:color w:val="000000"/>
+          <w:sz w:val="18"/>
+          <w:szCs w:val="18"/>
+        </w:rPr>
+      </w:pPr>
+      <w:r>
+        <w:rPr>
+          <w:rStyle w:val="Strong"/>
+          <w:rFonts w:ascii="Helvetica" w:hAnsi="Helvetica"/>
+          <w:color w:val="000000"/>
+          <w:sz w:val="18"/>
+          <w:szCs w:val="18"/>
+          <w:highlight w:val="yellow"/>
+        </w:rPr>
+        <w:t>Background</w:t>
+      </w:r>
+      <w:r>
+        <w:rPr>
+          <w:rFonts w:ascii="Helvetica" w:hAnsi="Helvetica"/>
+          <w:color w:val="000000"/>
+          <w:sz w:val="18"/>
+          <w:szCs w:val="18"/>
+          <w:highlight w:val="yellow"/>
+        </w:rPr>
+        <w:t>: The purpose of the project, essentially a detailed project specification. Also include basic design choices, such as platform, language etc.</w:t>
+      </w:r>
+    </w:p>
+    <w:p>
+      <w:pPr>
+        <w:pStyle w:val="NormalWeb"/>
+        <w:shd w:val="clear" w:color="auto" w:fill="FFFFFF"/>
+        <w:spacing w:before="240" w:beforeAutospacing="0" w:after="240" w:afterAutospacing="0"/>
+        <w:rPr>
+          <w:rFonts w:ascii="Helvetica" w:hAnsi="Helvetica"/>
+          <w:color w:val="000000"/>
+          <w:sz w:val="18"/>
+          <w:szCs w:val="18"/>
+        </w:rPr>
+      </w:pPr>
+      <w:r>
+        <w:rPr>
+          <w:rStyle w:val="Strong"/>
+          <w:rFonts w:ascii="Helvetica" w:hAnsi="Helvetica"/>
+          <w:color w:val="000000"/>
+          <w:sz w:val="18"/>
+          <w:szCs w:val="18"/>
+        </w:rPr>
+        <w:t>Overview</w:t>
+      </w:r>
+      <w:r>
+        <w:rPr>
+          <w:rFonts w:ascii="Helvetica" w:hAnsi="Helvetica"/>
+          <w:color w:val="000000"/>
+          <w:sz w:val="18"/>
+          <w:szCs w:val="18"/>
+        </w:rPr>
+        <w:t>: A description of what the system can do (and how it is used) from a user perspective. Avoid too many technical details here, focus instead of how the program is used.</w:t>
+      </w:r>
+    </w:p>
+    <w:p>
+      <w:pPr>
+        <w:pStyle w:val="NormalWeb"/>
+        <w:shd w:val="clear" w:color="auto" w:fill="FFFFFF"/>
+        <w:spacing w:before="240" w:beforeAutospacing="0" w:after="240" w:afterAutospacing="0"/>
+        <w:rPr>
+          <w:rFonts w:ascii="Helvetica" w:hAnsi="Helvetica"/>
+          <w:color w:val="000000"/>
+          <w:sz w:val="18"/>
+          <w:szCs w:val="18"/>
+        </w:rPr>
+      </w:pPr>
+      <w:r>
+        <w:rPr>
+          <w:rStyle w:val="Strong"/>
+          <w:rFonts w:ascii="Helvetica" w:hAnsi="Helvetica"/>
+          <w:color w:val="000000"/>
+          <w:sz w:val="18"/>
+          <w:szCs w:val="18"/>
+        </w:rPr>
+        <w:t>Detailed description</w:t>
+      </w:r>
+      <w:r>
+        <w:rPr>
+          <w:rFonts w:ascii="Helvetica" w:hAnsi="Helvetica"/>
+          <w:color w:val="000000"/>
+          <w:sz w:val="18"/>
+          <w:szCs w:val="18"/>
+        </w:rPr>
+        <w:t>: A description of the system from a programmers point of view, i.e. how it is designed and implemented (classes, modules etc.)</w:t>
+      </w:r>
+    </w:p>
+    <w:p>
+      <w:pPr>
+        <w:pStyle w:val="NormalWeb"/>
+        <w:shd w:val="clear" w:color="auto" w:fill="FFFFFF"/>
+        <w:spacing w:before="240" w:beforeAutospacing="0" w:after="240" w:afterAutospacing="0"/>
+        <w:rPr>
+          <w:rFonts w:ascii="Helvetica" w:hAnsi="Helvetica"/>
+          <w:color w:val="000000"/>
+          <w:sz w:val="18"/>
+          <w:szCs w:val="18"/>
+        </w:rPr>
+      </w:pPr>
+      <w:r>
+        <w:rPr>
+          <w:rStyle w:val="Strong"/>
+          <w:rFonts w:ascii="Helvetica" w:hAnsi="Helvetica"/>
+          <w:color w:val="000000"/>
+          <w:sz w:val="18"/>
+          <w:szCs w:val="18"/>
+        </w:rPr>
+        <w:t>Results</w:t>
+      </w:r>
+      <w:r>
+        <w:rPr>
+          <w:rFonts w:ascii="Helvetica" w:hAnsi="Helvetica"/>
+          <w:color w:val="000000"/>
+          <w:sz w:val="18"/>
+          <w:szCs w:val="18"/>
+        </w:rPr>
+        <w:t>: May not be necessary, depending on the specific project. Include it if you find you have things that does not fit entirely into the summary, such as performance tests etc.</w:t>
+      </w:r>
+    </w:p>
+    <w:p>
+      <w:pPr>
+        <w:pStyle w:val="NormalWeb"/>
+        <w:shd w:val="clear" w:color="auto" w:fill="FFFFFF"/>
+        <w:spacing w:before="240" w:beforeAutospacing="0" w:after="240" w:afterAutospacing="0"/>
+        <w:rPr>
+          <w:rFonts w:ascii="Helvetica" w:hAnsi="Helvetica"/>
+          <w:color w:val="000000"/>
+          <w:sz w:val="18"/>
+          <w:szCs w:val="18"/>
+        </w:rPr>
+      </w:pPr>
+      <w:r>
+        <w:rPr>
+          <w:rStyle w:val="Strong"/>
+          <w:rFonts w:ascii="Helvetica" w:hAnsi="Helvetica"/>
+          <w:color w:val="000000"/>
+          <w:sz w:val="18"/>
+          <w:szCs w:val="18"/>
+        </w:rPr>
+        <w:t>Summary</w:t>
+      </w:r>
+      <w:r>
+        <w:rPr>
+          <w:rFonts w:ascii="Helvetica" w:hAnsi="Helvetica"/>
+          <w:color w:val="000000"/>
+          <w:sz w:val="18"/>
+          <w:szCs w:val="18"/>
+        </w:rPr>
+        <w:t>: The summary should describe what has been accomplished. What have you learned, what you would have done differently if given the chance etc.</w:t>
+      </w:r>
+    </w:p>
+    <w:p>
+      <w:pPr>
+        <w:rPr>
+          <w:rFonts w:eastAsiaTheme="minorEastAsia"/>
+        </w:rPr>
+      </w:pPr>
     </w:p>
     <w:p>
       <w:pPr>
@@ -951,6 +1204,22 @@
     </w:p>
     <w:p>
       <w:pPr>
+        <w:pStyle w:val="Heading1"/>
+        <w:rPr>
+          <w:lang w:val="en-US"/>
+        </w:rPr>
+      </w:pPr>
+      <w:bookmarkStart w:id="1" w:name="_Toc206054702"/>
+      <w:r>
+        <w:rPr>
+          <w:lang w:val="en-US"/>
+        </w:rPr>
+        <w:t>Background</w:t>
+      </w:r>
+      <w:bookmarkEnd w:id="1"/>
+    </w:p>
+    <w:p>
+      <w:pPr>
         <w:rPr>
           <w:lang w:val="en-US"/>
         </w:rPr>
@@ -1043,31 +1312,13 @@
         <w:rPr>
           <w:lang w:val="en-US"/>
         </w:rPr>
-        <w:t xml:space="preserve"> user interfaces.</w:t>
-      </w:r>
-      <w:r>
-        <w:rPr>
-          <w:lang w:val="en-US"/>
-        </w:rPr>
-        <w:t xml:space="preserve"> </w:t>
-      </w:r>
-      <w:r>
-        <w:rPr>
-          <w:lang w:val="en-US"/>
-        </w:rPr>
-        <w:t xml:space="preserve">In school, </w:t>
-      </w:r>
-      <w:r>
-        <w:rPr>
-          <w:lang w:val="en-US"/>
-        </w:rPr>
-        <w:t xml:space="preserve">Computer Science at University of Gothenburg, </w:t>
-      </w:r>
-      <w:r>
-        <w:rPr>
-          <w:lang w:val="en-US"/>
-        </w:rPr>
-        <w:t xml:space="preserve">I have studied java in </w:t>
+        <w:t xml:space="preserve"> user interfaces. </w:t>
+      </w:r>
+      <w:r>
+        <w:rPr>
+          <w:lang w:val="en-US"/>
+        </w:rPr>
+        <w:t xml:space="preserve">In school, Computer Science at University of Gothenburg, I have studied java in </w:t>
       </w:r>
       <w:r>
         <w:rPr>
@@ -1097,13 +1348,7 @@
         <w:rPr>
           <w:lang w:val="en-US"/>
         </w:rPr>
-        <w:t xml:space="preserve"> </w:t>
-      </w:r>
-      <w:r>
-        <w:rPr>
-          <w:lang w:val="en-US"/>
-        </w:rPr>
-        <w:t>I realized early on that I would not have time to create the actual sound generating</w:t>
+        <w:t xml:space="preserve"> I realized early on that I would not have time to create the actual sound generating</w:t>
       </w:r>
       <w:r>
         <w:rPr>
@@ -1147,195 +1392,30 @@
         <w:rPr>
           <w:lang w:val="en-US"/>
         </w:rPr>
-        <w:t xml:space="preserve">At first, I wanted to build the tool in C++, using </w:t>
-      </w:r>
-      <w:r>
-        <w:rPr>
-          <w:lang w:val="en-US"/>
-        </w:rPr>
-        <w:t xml:space="preserve">an open source framework such as </w:t>
-      </w:r>
-      <w:r>
-        <w:rPr>
-          <w:lang w:val="en-US"/>
-        </w:rPr>
-        <w:t xml:space="preserve">openFrameworks or cinder, </w:t>
-      </w:r>
-      <w:r>
-        <w:rPr>
-          <w:lang w:val="en-US"/>
-        </w:rPr>
-        <w:t>building an old school desktop application.</w:t>
-      </w:r>
-      <w:r>
-        <w:rPr>
-          <w:lang w:val="en-US"/>
-        </w:rPr>
-        <w:t xml:space="preserve"> But roughly a week before I started programming, it appeared to me that a mobile app would be very interesting for a few reasons. Mainly, because the course is short, seven weeks of programming </w:t>
-      </w:r>
-      <w:r>
-        <w:rPr>
-          <w:lang w:val="en-US"/>
-        </w:rPr>
-        <w:t>is</w:t>
-      </w:r>
-      <w:r>
-        <w:rPr>
-          <w:lang w:val="en-US"/>
-        </w:rPr>
-        <w:t xml:space="preserve"> not a lot </w:t>
-      </w:r>
-      <w:r>
-        <w:rPr>
-          <w:lang w:val="en-US"/>
-        </w:rPr>
-        <w:t xml:space="preserve">of time </w:t>
-      </w:r>
-      <w:r>
-        <w:rPr>
-          <w:lang w:val="en-US"/>
-        </w:rPr>
-        <w:t xml:space="preserve">compared to the years of development </w:t>
-      </w:r>
-      <w:r>
-        <w:rPr>
-          <w:lang w:val="en-US"/>
-        </w:rPr>
-        <w:t xml:space="preserve">time </w:t>
-      </w:r>
-      <w:r>
-        <w:rPr>
-          <w:lang w:val="en-US"/>
-        </w:rPr>
-        <w:t xml:space="preserve">that have been invested by the major desktop music application creators. </w:t>
-      </w:r>
-      <w:r>
-        <w:rPr>
-          <w:lang w:val="en-US"/>
-        </w:rPr>
-        <w:t>Another reason</w:t>
-      </w:r>
-      <w:r>
-        <w:rPr>
-          <w:lang w:val="en-US"/>
-        </w:rPr>
-        <w:t xml:space="preserve"> is that now when everyone has a smart phone in their pocket all day long, it </w:t>
-      </w:r>
-      <w:r>
-        <w:rPr>
-          <w:lang w:val="en-US"/>
-        </w:rPr>
-        <w:t xml:space="preserve">makes sense to provide some kind of </w:t>
-      </w:r>
-      <w:r>
-        <w:rPr>
-          <w:lang w:val="en-US"/>
-        </w:rPr>
-        <w:t xml:space="preserve">simple </w:t>
-      </w:r>
-      <w:r>
-        <w:rPr>
-          <w:lang w:val="en-US"/>
-        </w:rPr>
-        <w:t xml:space="preserve">music application for </w:t>
-      </w:r>
-      <w:r>
-        <w:rPr>
-          <w:lang w:val="en-US"/>
-        </w:rPr>
-        <w:t>quickly prototyping beats or just kill time</w:t>
-      </w:r>
-      <w:r>
-        <w:rPr>
-          <w:lang w:val="en-US"/>
-        </w:rPr>
-        <w:t>. Yet another reason is that smart phones usually support multi touch, making the application feel more like a real instrument.</w:t>
-      </w:r>
-      <w:r>
-        <w:rPr>
-          <w:lang w:val="en-US"/>
-        </w:rPr>
-        <w:t xml:space="preserve"> On top of this, there are not many real time music generation apps for the Android </w:t>
-      </w:r>
-      <w:r>
-        <w:rPr>
-          <w:lang w:val="en-US"/>
-        </w:rPr>
-        <w:t>platform;</w:t>
-      </w:r>
-      <w:r>
-        <w:rPr>
-          <w:lang w:val="en-US"/>
-        </w:rPr>
-        <w:t xml:space="preserve"> this </w:t>
-      </w:r>
-      <w:r>
-        <w:rPr>
-          <w:lang w:val="en-US"/>
-        </w:rPr>
-        <w:t xml:space="preserve">point </w:t>
-      </w:r>
-      <w:r>
-        <w:rPr>
-          <w:lang w:val="en-US"/>
-        </w:rPr>
-        <w:t>will be further deliberated later on in this document.</w:t>
-      </w:r>
-    </w:p>
-    <w:p>
-      <w:pPr>
-        <w:rPr>
-          <w:lang w:val="en-US"/>
-        </w:rPr>
-      </w:pPr>
-    </w:p>
-    <w:p>
-      <w:pPr>
-        <w:rPr>
-          <w:lang w:val="en-US"/>
-        </w:rPr>
-      </w:pPr>
-      <w:r>
-        <w:rPr>
-          <w:lang w:val="en-US"/>
-        </w:rPr>
-        <w:t xml:space="preserve">I moved to Berlin to work on this project. </w:t>
-      </w:r>
-      <w:r>
-        <w:rPr>
-          <w:lang w:val="en-US"/>
-        </w:rPr>
-        <w:t>Berlin is a very entrepreneurial city and a technological hotspot.</w:t>
-      </w:r>
-      <w:r>
-        <w:rPr>
-          <w:lang w:val="en-US"/>
-        </w:rPr>
-        <w:t xml:space="preserve"> It houses many companies focused on sound development</w:t>
-      </w:r>
-      <w:r>
-        <w:rPr>
-          <w:lang w:val="en-US"/>
-        </w:rPr>
-        <w:t>.</w:t>
-      </w:r>
-    </w:p>
-    <w:p>
-      <w:pPr>
-        <w:pStyle w:val="Heading1"/>
-        <w:rPr>
-          <w:lang w:val="en-US"/>
-        </w:rPr>
-      </w:pPr>
-      <w:bookmarkStart w:id="1" w:name="_Toc206054702"/>
-      <w:r>
-        <w:rPr>
-          <w:lang w:val="en-US"/>
-        </w:rPr>
-        <w:t>Background</w:t>
-      </w:r>
-      <w:bookmarkEnd w:id="1"/>
-    </w:p>
+        <w:t>At first, I wanted to build the tool in C++, using an open source framework such as openFrameworks or cinder, building an old school desktop application. But roughly a week before I started programming, it appeared to me that a mobile app would be very interesting for a few reasons. Mainly, because the course is short, seven weeks of programming is not a lot of time compared to the years of development time that have been invested by the major desktop music application creators. Another reason is that now when everyone has a smart phone in their pocket all day long, it makes sense to provide some kind of simple music application for quickly prototyping beats or just kill time. Yet another reason is that smart phones usually support multi touch, making the application feel more like a real instrument. On top of this, there are not many real time music generation apps for the Android platform; this point will be further deliberated later on in this document.</w:t>
+      </w:r>
+    </w:p>
+    <w:p>
+      <w:pPr>
+        <w:rPr>
+          <w:lang w:val="en-US"/>
+        </w:rPr>
+      </w:pPr>
+    </w:p>
+    <w:p>
+      <w:pPr>
+        <w:rPr>
+          <w:lang w:val="en-US"/>
+        </w:rPr>
+      </w:pPr>
+      <w:r>
+        <w:rPr>
+          <w:lang w:val="en-US"/>
+        </w:rPr>
+        <w:t>I moved to Berlin to work on this project. Berlin is a very entrepreneurial city and a technological hotspot. It houses many companies focused on sound development.</w:t>
+      </w:r>
+    </w:p>
+    <w:p/>
     <w:p>
       <w:pPr>
         <w:rPr>
@@ -2565,31 +2645,29 @@
         <w:br/>
         <w:t xml:space="preserve">The user is able to record the synth and bass instruments, when entering the edit mode, only the current instrument will on, after recording and going back to the overview view, all </w:t>
       </w:r>
-      <w:bookmarkStart w:id="3" w:name="_GoBack"/>
+    </w:p>
+    <w:p>
+      <w:pPr>
+        <w:rPr>
+          <w:lang w:val="en-US"/>
+        </w:rPr>
+      </w:pPr>
+    </w:p>
+    <w:p>
+      <w:pPr>
+        <w:pStyle w:val="Heading1"/>
+        <w:rPr>
+          <w:lang w:val="en-US"/>
+        </w:rPr>
+      </w:pPr>
+      <w:bookmarkStart w:id="3" w:name="_Toc206054704"/>
+      <w:r>
+        <w:rPr>
+          <w:lang w:val="en-US"/>
+        </w:rPr>
+        <w:t>Detailed Description</w:t>
+      </w:r>
       <w:bookmarkEnd w:id="3"/>
-    </w:p>
-    <w:p>
-      <w:pPr>
-        <w:rPr>
-          <w:lang w:val="en-US"/>
-        </w:rPr>
-      </w:pPr>
-    </w:p>
-    <w:p>
-      <w:pPr>
-        <w:pStyle w:val="Heading1"/>
-        <w:rPr>
-          <w:lang w:val="en-US"/>
-        </w:rPr>
-      </w:pPr>
-      <w:bookmarkStart w:id="4" w:name="_Toc206054704"/>
-      <w:r>
-        <w:rPr>
-          <w:lang w:val="en-US"/>
-        </w:rPr>
-        <w:t>Detailed Description</w:t>
-      </w:r>
-      <w:bookmarkEnd w:id="4"/>
     </w:p>
     <w:p>
       <w:pPr>
@@ -2845,14 +2923,20 @@
           <w:lang w:val="en-US"/>
         </w:rPr>
       </w:pPr>
-      <w:bookmarkStart w:id="5" w:name="_Toc206054705"/>
-      <w:r>
-        <w:rPr>
-          <w:lang w:val="en-US"/>
-        </w:rPr>
-        <w:t>Conclusions/Result</w:t>
-      </w:r>
-      <w:bookmarkEnd w:id="5"/>
+      <w:bookmarkStart w:id="4" w:name="_Toc206054705"/>
+      <w:r>
+        <w:rPr>
+          <w:lang w:val="en-US"/>
+        </w:rPr>
+        <w:t>Result</w:t>
+      </w:r>
+      <w:bookmarkEnd w:id="4"/>
+      <w:r>
+        <w:rPr>
+          <w:lang w:val="en-US"/>
+        </w:rPr>
+        <w:t>s</w:t>
+      </w:r>
     </w:p>
     <w:p>
       <w:pPr>
@@ -2950,48 +3034,105 @@
     </w:p>
     <w:p>
       <w:pPr>
+        <w:rPr>
+          <w:lang w:val="en-US"/>
+        </w:rPr>
+      </w:pPr>
+    </w:p>
+    <w:p>
+      <w:pPr>
         <w:pStyle w:val="Heading1"/>
         <w:rPr>
           <w:lang w:val="en-US"/>
         </w:rPr>
       </w:pPr>
-      <w:bookmarkStart w:id="6" w:name="_Toc206054706"/>
+      <w:r>
+        <w:rPr>
+          <w:lang w:val="en-US"/>
+        </w:rPr>
+        <w:t>Summary</w:t>
+      </w:r>
+      <w:r>
+        <w:rPr>
+          <w:lang w:val="en-US"/>
+        </w:rPr>
+        <w:t xml:space="preserve"> (slutsats)</w:t>
+      </w:r>
+    </w:p>
+    <w:p>
+      <w:pPr>
+        <w:rPr>
+          <w:lang w:val="en-US"/>
+        </w:rPr>
+      </w:pPr>
+      <w:r>
+        <w:rPr>
+          <w:lang w:val="en-US"/>
+        </w:rPr>
+        <w:t>hej</w:t>
+      </w:r>
+      <w:r>
+        <w:rPr>
+          <w:lang w:val="en-US"/>
+        </w:rPr>
+        <w:t>, hej då!</w:t>
+      </w:r>
+    </w:p>
+    <w:p>
+      <w:pPr>
+        <w:pStyle w:val="Heading1"/>
+        <w:rPr>
+          <w:lang w:val="en-US"/>
+        </w:rPr>
+      </w:pPr>
+      <w:bookmarkStart w:id="5" w:name="_Toc206054706"/>
       <w:r>
         <w:rPr>
           <w:lang w:val="en-US"/>
         </w:rPr>
         <w:t>List of References</w:t>
       </w:r>
+      <w:bookmarkEnd w:id="5"/>
+    </w:p>
+    <w:p>
+      <w:pPr>
+        <w:pStyle w:val="Heading1"/>
+        <w:rPr>
+          <w:rFonts w:ascii="Times New Roman" w:hAnsi="Times New Roman"/>
+          <w:b w:val="0"/>
+          <w:kern w:val="0"/>
+          <w:sz w:val="24"/>
+          <w:lang w:val="en-US"/>
+        </w:rPr>
+      </w:pPr>
+      <w:bookmarkStart w:id="6" w:name="_Toc206054707"/>
+      <w:r>
+        <w:rPr>
+          <w:rFonts w:ascii="Times New Roman" w:hAnsi="Times New Roman"/>
+          <w:b w:val="0"/>
+          <w:kern w:val="0"/>
+          <w:sz w:val="24"/>
+          <w:lang w:val="en-US"/>
+        </w:rPr>
+        <w:t>http://www.synthtopia.com/content/2012/05/07/propellerhead-ceo-ernst-nathorst-boos-on-why-they-dont-make-figure-for-android/</w:t>
+      </w:r>
+    </w:p>
+    <w:p>
+      <w:pPr>
+        <w:pStyle w:val="Heading1"/>
+        <w:rPr>
+          <w:lang w:val="en-US"/>
+        </w:rPr>
+      </w:pPr>
+      <w:bookmarkStart w:id="7" w:name="_GoBack"/>
+      <w:bookmarkEnd w:id="7"/>
+      <w:r>
+        <w:rPr>
+          <w:lang w:val="en-US"/>
+        </w:rPr>
+        <w:t>Bilagor</w:t>
+      </w:r>
       <w:bookmarkEnd w:id="6"/>
-    </w:p>
-    <w:p>
-      <w:pPr>
-        <w:rPr>
-          <w:lang w:val="en-US"/>
-        </w:rPr>
-      </w:pPr>
-      <w:r>
-        <w:rPr>
-          <w:lang w:val="en-US"/>
-        </w:rPr>
-        <w:t>Referens till Propellerheads CEO som säger att dom inte ska utveckla för android</w:t>
-      </w:r>
-    </w:p>
-    <w:p>
-      <w:pPr>
-        <w:pStyle w:val="Heading1"/>
-        <w:rPr>
-          <w:lang w:val="en-US"/>
-        </w:rPr>
-      </w:pPr>
-      <w:bookmarkStart w:id="7" w:name="_Toc206054707"/>
-      <w:r>
-        <w:rPr>
-          <w:lang w:val="en-US"/>
-        </w:rPr>
-        <w:t>Bilagor</w:t>
-      </w:r>
-      <w:bookmarkEnd w:id="7"/>
     </w:p>
     <w:p>
       <w:pPr>
@@ -3180,7 +3321,7 @@
         <w:rStyle w:val="PageNumber"/>
         <w:noProof/>
       </w:rPr>
-      <w:t>5</w:t>
+      <w:t>6</w:t>
     </w:r>
     <w:r>
       <w:rPr>
@@ -4294,6 +4435,33 @@
       <w:szCs w:val="16"/>
     </w:rPr>
   </w:style>
+  <w:style w:type="paragraph" w:styleId="NormalWeb">
+    <w:name w:val="Normal (Web)"/>
+    <w:basedOn w:val="Normal"/>
+    <w:uiPriority w:val="99"/>
+    <w:semiHidden/>
+    <w:unhideWhenUsed/>
+    <w:rsid w:val="00061DCF"/>
+    <w:pPr>
+      <w:spacing w:before="100" w:beforeAutospacing="1" w:after="100" w:afterAutospacing="1"/>
+    </w:pPr>
+    <w:rPr>
+      <w:rFonts w:ascii="Times" w:hAnsi="Times"/>
+      <w:sz w:val="20"/>
+      <w:lang w:val="en-US" w:eastAsia="en-US"/>
+    </w:rPr>
+  </w:style>
+  <w:style w:type="character" w:styleId="Strong">
+    <w:name w:val="Strong"/>
+    <w:basedOn w:val="DefaultParagraphFont"/>
+    <w:uiPriority w:val="22"/>
+    <w:qFormat/>
+    <w:rsid w:val="00061DCF"/>
+    <w:rPr>
+      <w:b/>
+      <w:bCs/>
+    </w:rPr>
+  </w:style>
 </w:styles>
 </file>
 
@@ -4663,7 +4831,7 @@
     <w:charset w:val="00"/>
     <w:family w:val="auto"/>
     <w:pitch w:val="variable"/>
-    <w:sig w:usb0="E0002AFF" w:usb1="C0007843" w:usb2="00000009" w:usb3="00000000" w:csb0="000001FF" w:csb1="00000000"/>
+    <w:sig w:usb0="00000003" w:usb1="00000000" w:usb2="00000000" w:usb3="00000000" w:csb0="00000001" w:csb1="00000000"/>
   </w:font>
   <w:font w:name="Wingdings">
     <w:panose1 w:val="05000000000000000000"/>
@@ -4687,13 +4855,22 @@
     <w:sig w:usb0="E10002FF" w:usb1="4000ACFF" w:usb2="00000009" w:usb3="00000000" w:csb0="0000019F" w:csb1="00000000"/>
   </w:font>
   <w:font w:name="ＭＳ 明朝">
-    <w:charset w:val="4E"/>
-    <w:family w:val="auto"/>
-    <w:pitch w:val="variable"/>
-    <w:sig w:usb0="E00002FF" w:usb1="6AC7FDFB" w:usb2="00000012" w:usb3="00000000" w:csb0="0002009F" w:csb1="00000000"/>
+    <w:panose1 w:val="00000000000000000000"/>
+    <w:charset w:val="80"/>
+    <w:family w:val="roman"/>
+    <w:notTrueType/>
+    <w:pitch w:val="fixed"/>
+    <w:sig w:usb0="00000001" w:usb1="08070000" w:usb2="00000010" w:usb3="00000000" w:csb0="00020000" w:csb1="00000000"/>
   </w:font>
   <w:font w:name="Tahoma">
     <w:panose1 w:val="020B0604030504040204"/>
+    <w:charset w:val="00"/>
+    <w:family w:val="auto"/>
+    <w:pitch w:val="variable"/>
+    <w:sig w:usb0="00000003" w:usb1="00000000" w:usb2="00000000" w:usb3="00000000" w:csb0="00000001" w:csb1="00000000"/>
+  </w:font>
+  <w:font w:name="Times">
+    <w:panose1 w:val="02000500000000000000"/>
     <w:charset w:val="00"/>
     <w:family w:val="auto"/>
     <w:pitch w:val="variable"/>
@@ -4707,10 +4884,19 @@
     <w:sig w:usb0="E00002FF" w:usb1="400004FF" w:usb2="00000000" w:usb3="00000000" w:csb0="0000019F" w:csb1="00000000"/>
   </w:font>
   <w:font w:name="ＭＳ ゴシック">
-    <w:charset w:val="4E"/>
+    <w:panose1 w:val="00000000000000000000"/>
+    <w:charset w:val="80"/>
+    <w:family w:val="modern"/>
+    <w:notTrueType/>
+    <w:pitch w:val="fixed"/>
+    <w:sig w:usb0="00000001" w:usb1="08070000" w:usb2="00000010" w:usb3="00000000" w:csb0="00020000" w:csb1="00000000"/>
+  </w:font>
+  <w:font w:name="Helvetica">
+    <w:panose1 w:val="00000000000000000000"/>
+    <w:charset w:val="00"/>
     <w:family w:val="auto"/>
     <w:pitch w:val="variable"/>
-    <w:sig w:usb0="E00002FF" w:usb1="6AC7FDFB" w:usb2="00000012" w:usb3="00000000" w:csb0="0002009F" w:csb1="00000000"/>
+    <w:sig w:usb0="00000003" w:usb1="00000000" w:usb2="00000000" w:usb3="00000000" w:csb0="00000001" w:csb1="00000000"/>
   </w:font>
 </w:fonts>
 </file>
@@ -5467,7 +5653,7 @@
 
 <file path=customXml/item1.xml><?xml version="1.0" encoding="utf-8"?>
 <CoverPageProperties xmlns="http://schemas.microsoft.com/office/2006/coverPageProps">
-  <PublishDate>2012-08-08T00:00:00</PublishDate>
+  <PublishDate>2012-08-13T00:00:00</PublishDate>
   <Abstract>(Abstract)</Abstract>
   <CompanyAddress/>
   <CompanyPhone/>

</xml_diff>